<commit_message>
add files and file handling :snake:
</commit_message>
<xml_diff>
--- a/Utils/מקורות.docx
+++ b/Utils/מקורות.docx
@@ -1807,7 +1807,6 @@
     <w:p>
       <w:pPr>
         <w:rPr>
-          <w:rFonts w:hint="cs"/>
           <w:rtl/>
         </w:rPr>
       </w:pPr>
@@ -1875,16 +1874,45 @@
             <w:rStyle w:val="Hyperlink"/>
           </w:rPr>
           <w:t xml:space="preserve"> –format function</w:t>
+        </w:r>
+      </w:hyperlink>
+    </w:p>
+    <w:p>
+      <w:r>
+        <w:rPr>
+          <w:rFonts w:hint="cs"/>
+          <w:rtl/>
+        </w:rPr>
+        <w:t>טיפול בקבצים--------------------------------</w:t>
+      </w:r>
+      <w:hyperlink r:id="rId53" w:history="1">
+        <w:proofErr w:type="spellStart"/>
+        <w:r>
+          <w:rPr>
+            <w:rStyle w:val="Hyperlink"/>
+          </w:rPr>
+          <w:t>GeekForGeeks</w:t>
+        </w:r>
+        <w:proofErr w:type="spellEnd"/>
+        <w:r>
+          <w:rPr>
+            <w:rStyle w:val="Hyperlink"/>
+          </w:rPr>
+          <w:t>- files handling python</w:t>
         </w:r>
       </w:hyperlink>
     </w:p>
     <w:p>
       <w:bookmarkStart w:id="0" w:name="_GoBack"/>
       <w:bookmarkEnd w:id="0"/>
+      <w:r>
+        <w:t xml:space="preserve"> </w:t>
+      </w:r>
     </w:p>
+    <w:p/>
     <w:sectPr>
-      <w:headerReference w:type="default" r:id="rId53"/>
-      <w:footerReference w:type="default" r:id="rId54"/>
+      <w:headerReference w:type="default" r:id="rId54"/>
+      <w:footerReference w:type="default" r:id="rId55"/>
       <w:pgSz w:w="11906" w:h="16838"/>
       <w:pgMar w:top="720" w:right="720" w:bottom="720" w:left="720" w:header="567" w:footer="708" w:gutter="0"/>
       <w:cols w:space="708"/>
@@ -4933,7 +4961,7 @@
 </file>
 
 <file path=customXml/itemProps1.xml><?xml version="1.0" encoding="utf-8"?>
-<ds:datastoreItem xmlns:ds="http://schemas.openxmlformats.org/officeDocument/2006/customXml" ds:itemID="{9FF4DA52-A787-4F22-B4B8-2E86A205A28D}">
+<ds:datastoreItem xmlns:ds="http://schemas.openxmlformats.org/officeDocument/2006/customXml" ds:itemID="{C91A9916-7A40-4401-A103-DE1931E69D53}">
   <ds:schemaRefs>
     <ds:schemaRef ds:uri="http://schemas.openxmlformats.org/officeDocument/2006/bibliography"/>
   </ds:schemaRefs>

</xml_diff>

<commit_message>
files and exceptions :snake:
</commit_message>
<xml_diff>
--- a/Utils/מקורות.docx
+++ b/Utils/מקורות.docx
@@ -178,7 +178,6 @@
         <w:t xml:space="preserve"> מהאתר </w:t>
       </w:r>
       <w:hyperlink r:id="rId11" w:history="1">
-        <w:proofErr w:type="spellStart"/>
         <w:r>
           <w:rPr>
             <w:rStyle w:val="Hyperlink"/>
@@ -197,7 +196,6 @@
           </w:rPr>
           <w:t>rthy</w:t>
         </w:r>
-        <w:proofErr w:type="spellEnd"/>
       </w:hyperlink>
       <w:r>
         <w:rPr>
@@ -341,14 +339,12 @@
         <w:t xml:space="preserve">מהאתר </w:t>
       </w:r>
       <w:hyperlink r:id="rId14" w:history="1">
-        <w:proofErr w:type="spellStart"/>
         <w:r>
           <w:rPr>
             <w:rStyle w:val="Hyperlink"/>
           </w:rPr>
           <w:t>tocode</w:t>
         </w:r>
-        <w:proofErr w:type="spellEnd"/>
         <w:r>
           <w:rPr>
             <w:rStyle w:val="Hyperlink"/>
@@ -542,23 +538,7 @@
           <w:rFonts w:hint="cs"/>
           <w:rtl/>
         </w:rPr>
-        <w:t xml:space="preserve">הורדה </w:t>
-      </w:r>
-      <w:proofErr w:type="spellStart"/>
-      <w:r>
-        <w:rPr>
-          <w:rFonts w:hint="cs"/>
-          <w:rtl/>
-        </w:rPr>
-        <w:t>לווינדוס</w:t>
-      </w:r>
-      <w:proofErr w:type="spellEnd"/>
-      <w:r>
-        <w:rPr>
-          <w:rFonts w:hint="cs"/>
-          <w:rtl/>
-        </w:rPr>
-        <w:t>-------</w:t>
+        <w:t>הורדה לווינדוס-------</w:t>
       </w:r>
       <w:r>
         <w:rPr>
@@ -1180,16 +1160,8 @@
           <w:rPr>
             <w:rStyle w:val="Hyperlink"/>
           </w:rPr>
-          <w:t xml:space="preserve">python </w:t>
-        </w:r>
-        <w:proofErr w:type="spellStart"/>
-        <w:r>
-          <w:rPr>
-            <w:rStyle w:val="Hyperlink"/>
-          </w:rPr>
-          <w:t>fstring</w:t>
-        </w:r>
-        <w:proofErr w:type="spellEnd"/>
+          <w:t>python fstring</w:t>
+        </w:r>
       </w:hyperlink>
     </w:p>
     <w:p>
@@ -1269,11 +1241,9 @@
           <w:rtl/>
         </w:rPr>
       </w:pPr>
-      <w:proofErr w:type="spellStart"/>
       <w:r>
         <w:t>NoneType</w:t>
       </w:r>
-      <w:proofErr w:type="spellEnd"/>
       <w:r>
         <w:rPr>
           <w:rFonts w:hint="cs"/>
@@ -1286,16 +1256,8 @@
           <w:rPr>
             <w:rStyle w:val="Hyperlink"/>
           </w:rPr>
-          <w:t xml:space="preserve">python- </w:t>
-        </w:r>
-        <w:proofErr w:type="spellStart"/>
-        <w:r>
-          <w:rPr>
-            <w:rStyle w:val="Hyperlink"/>
-          </w:rPr>
-          <w:t>NoneType</w:t>
-        </w:r>
-        <w:proofErr w:type="spellEnd"/>
+          <w:t>python- NoneType</w:t>
+        </w:r>
       </w:hyperlink>
     </w:p>
     <w:p>
@@ -1321,16 +1283,8 @@
           <w:rPr>
             <w:rStyle w:val="Hyperlink"/>
           </w:rPr>
-          <w:t xml:space="preserve">About null and </w:t>
-        </w:r>
-        <w:proofErr w:type="spellStart"/>
-        <w:r>
-          <w:rPr>
-            <w:rStyle w:val="Hyperlink"/>
-          </w:rPr>
-          <w:t>NoneType</w:t>
-        </w:r>
-        <w:proofErr w:type="spellEnd"/>
+          <w:t>About null and NoneType</w:t>
+        </w:r>
       </w:hyperlink>
     </w:p>
     <w:p>
@@ -1421,19 +1375,11 @@
         <w:t>------</w:t>
       </w:r>
       <w:hyperlink r:id="rId39" w:history="1">
-        <w:proofErr w:type="spellStart"/>
-        <w:r>
-          <w:rPr>
-            <w:rStyle w:val="Hyperlink"/>
-          </w:rPr>
-          <w:t>GeekForGeeks</w:t>
-        </w:r>
-        <w:proofErr w:type="spellEnd"/>
-        <w:r>
-          <w:rPr>
-            <w:rStyle w:val="Hyperlink"/>
-          </w:rPr>
-          <w:t>-convert a list</w:t>
+        <w:r>
+          <w:rPr>
+            <w:rStyle w:val="Hyperlink"/>
+          </w:rPr>
+          <w:t>GeekForGeeks-convert a list</w:t>
         </w:r>
       </w:hyperlink>
       <w:r>
@@ -1666,14 +1612,12 @@
         <w:t>להחזיר כמה ערכים מפונקציה------------------</w:t>
       </w:r>
       <w:hyperlink r:id="rId45" w:history="1">
-        <w:proofErr w:type="spellStart"/>
         <w:r>
           <w:rPr>
             <w:rStyle w:val="Hyperlink"/>
           </w:rPr>
           <w:t>stackoverflow</w:t>
         </w:r>
-        <w:proofErr w:type="spellEnd"/>
       </w:hyperlink>
     </w:p>
     <w:p>
@@ -1716,16 +1660,8 @@
           <w:rPr>
             <w:rStyle w:val="Hyperlink"/>
           </w:rPr>
-          <w:t xml:space="preserve">w3schools </w:t>
-        </w:r>
-        <w:proofErr w:type="spellStart"/>
-        <w:r>
-          <w:rPr>
-            <w:rStyle w:val="Hyperlink"/>
-          </w:rPr>
-          <w:t>variables_global</w:t>
-        </w:r>
-        <w:proofErr w:type="spellEnd"/>
+          <w:t>w3schools variables_global</w:t>
+        </w:r>
       </w:hyperlink>
     </w:p>
     <w:p>
@@ -1741,30 +1677,8 @@
           <w:rPr>
             <w:rStyle w:val="Hyperlink"/>
           </w:rPr>
-          <w:t xml:space="preserve">python </w:t>
-        </w:r>
-        <w:proofErr w:type="spellStart"/>
-        <w:r>
-          <w:rPr>
-            <w:rStyle w:val="Hyperlink"/>
-          </w:rPr>
-          <w:t>args</w:t>
-        </w:r>
-        <w:proofErr w:type="spellEnd"/>
-        <w:r>
-          <w:rPr>
-            <w:rStyle w:val="Hyperlink"/>
-          </w:rPr>
-          <w:t xml:space="preserve"> and </w:t>
-        </w:r>
-        <w:proofErr w:type="spellStart"/>
-        <w:r>
-          <w:rPr>
-            <w:rStyle w:val="Hyperlink"/>
-          </w:rPr>
-          <w:t>kwargs</w:t>
-        </w:r>
-        <w:proofErr w:type="spellEnd"/>
+          <w:t>python args and kwargs</w:t>
+        </w:r>
       </w:hyperlink>
     </w:p>
     <w:p>
@@ -1839,7 +1753,6 @@
     <w:p>
       <w:pPr>
         <w:rPr>
-          <w:rFonts w:hint="cs"/>
           <w:rtl/>
         </w:rPr>
       </w:pPr>
@@ -1861,23 +1774,21 @@
         <w:t>----------------------------</w:t>
       </w:r>
       <w:hyperlink r:id="rId52" w:anchor=":~:text=str.,a%20string%20through%20positional%20formatting." w:history="1">
-        <w:proofErr w:type="spellStart"/>
-        <w:r>
-          <w:rPr>
-            <w:rStyle w:val="Hyperlink"/>
-          </w:rPr>
-          <w:t>GeeksForGeeks</w:t>
-        </w:r>
-        <w:proofErr w:type="spellEnd"/>
-        <w:r>
-          <w:rPr>
-            <w:rStyle w:val="Hyperlink"/>
-          </w:rPr>
-          <w:t xml:space="preserve"> –format function</w:t>
+        <w:r>
+          <w:rPr>
+            <w:rStyle w:val="Hyperlink"/>
+          </w:rPr>
+          <w:t>GeeksForGeeks –format function</w:t>
         </w:r>
       </w:hyperlink>
     </w:p>
     <w:p>
+      <w:pPr>
+        <w:rPr>
+          <w:rFonts w:hint="cs"/>
+          <w:rtl/>
+        </w:rPr>
+      </w:pPr>
       <w:r>
         <w:rPr>
           <w:rFonts w:hint="cs"/>
@@ -1886,33 +1797,103 @@
         <w:t>טיפול בקבצים--------------------------------</w:t>
       </w:r>
       <w:hyperlink r:id="rId53" w:history="1">
-        <w:proofErr w:type="spellStart"/>
-        <w:r>
-          <w:rPr>
-            <w:rStyle w:val="Hyperlink"/>
-          </w:rPr>
-          <w:t>GeekForGeeks</w:t>
-        </w:r>
-        <w:proofErr w:type="spellEnd"/>
-        <w:r>
-          <w:rPr>
-            <w:rStyle w:val="Hyperlink"/>
-          </w:rPr>
-          <w:t>- files handling python</w:t>
+        <w:r>
+          <w:rPr>
+            <w:rStyle w:val="Hyperlink"/>
+          </w:rPr>
+          <w:t>GeekForGeeks- files handling python</w:t>
         </w:r>
       </w:hyperlink>
     </w:p>
     <w:p>
+      <w:r>
+        <w:rPr>
+          <w:rFonts w:hint="cs"/>
+          <w:rtl/>
+        </w:rPr>
+        <w:t>טיפול בחריגות--------------------------------</w:t>
+      </w:r>
+      <w:r>
+        <w:t xml:space="preserve"> </w:t>
+      </w:r>
+      <w:hyperlink r:id="rId54" w:anchor="the-assertionerror-exception" w:history="1">
+        <w:r>
+          <w:rPr>
+            <w:rStyle w:val="Hyperlink"/>
+          </w:rPr>
+          <w:t>python- assertion error exception</w:t>
+        </w:r>
+      </w:hyperlink>
+    </w:p>
+    <w:p>
+      <w:pPr>
+        <w:rPr>
+          <w:rFonts w:hint="cs"/>
+          <w:rtl/>
+        </w:rPr>
+      </w:pPr>
+      <w:r>
+        <w:rPr>
+          <w:rFonts w:hint="cs"/>
+          <w:rtl/>
+        </w:rPr>
+        <w:t>שגיאות נפוצות בחריגות-----------------------הסרטון:</w:t>
+      </w:r>
+      <w:r>
+        <w:t xml:space="preserve"> </w:t>
+      </w:r>
+      <w:hyperlink r:id="rId55" w:history="1">
+        <w:r>
+          <w:rPr>
+            <w:rStyle w:val="Hyperlink"/>
+          </w:rPr>
+          <w:t>5 thing you're doing worng</w:t>
+        </w:r>
+      </w:hyperlink>
+      <w:r>
+        <w:t xml:space="preserve"> </w:t>
+      </w:r>
       <w:bookmarkStart w:id="0" w:name="_GoBack"/>
       <w:bookmarkEnd w:id="0"/>
+      <w:r>
+        <w:rPr>
+          <w:rFonts w:hint="cs"/>
+          <w:rtl/>
+        </w:rPr>
+        <w:t xml:space="preserve"> (</w:t>
+      </w:r>
+      <w:r>
+        <w:rPr>
+          <w:rFonts w:hint="cs"/>
+          <w:rtl/>
+        </w:rPr>
+        <w:t>דק'</w:t>
+      </w:r>
+      <w:r>
+        <w:rPr>
+          <w:rFonts w:hint="cs"/>
+          <w:rtl/>
+        </w:rPr>
+        <w:t xml:space="preserve"> 2:15-7:00)</w:t>
+      </w:r>
+    </w:p>
+    <w:p>
+      <w:pPr>
+        <w:rPr>
+          <w:rFonts w:hint="cs"/>
+          <w:rtl/>
+        </w:rPr>
+      </w:pPr>
+    </w:p>
+    <w:p>
       <w:r>
         <w:t xml:space="preserve"> </w:t>
       </w:r>
     </w:p>
     <w:p/>
     <w:sectPr>
-      <w:headerReference w:type="default" r:id="rId54"/>
-      <w:footerReference w:type="default" r:id="rId55"/>
+      <w:headerReference w:type="default" r:id="rId56"/>
+      <w:footerReference w:type="default" r:id="rId57"/>
       <w:pgSz w:w="11906" w:h="16838"/>
       <w:pgMar w:top="720" w:right="720" w:bottom="720" w:left="720" w:header="567" w:footer="708" w:gutter="0"/>
       <w:cols w:space="708"/>
@@ -4961,7 +4942,7 @@
 </file>
 
 <file path=customXml/itemProps1.xml><?xml version="1.0" encoding="utf-8"?>
-<ds:datastoreItem xmlns:ds="http://schemas.openxmlformats.org/officeDocument/2006/customXml" ds:itemID="{C91A9916-7A40-4401-A103-DE1931E69D53}">
+<ds:datastoreItem xmlns:ds="http://schemas.openxmlformats.org/officeDocument/2006/customXml" ds:itemID="{FDBAA46F-621E-4519-83CA-81E43C4D489E}">
   <ds:schemaRefs>
     <ds:schemaRef ds:uri="http://schemas.openxmlformats.org/officeDocument/2006/bibliography"/>
   </ds:schemaRefs>

</xml_diff>

<commit_message>
encapsulation in python :snake:
</commit_message>
<xml_diff>
--- a/Utils/מקורות.docx
+++ b/Utils/מקורות.docx
@@ -178,6 +178,7 @@
         <w:t xml:space="preserve"> מהאתר </w:t>
       </w:r>
       <w:hyperlink r:id="rId11" w:history="1">
+        <w:proofErr w:type="spellStart"/>
         <w:r>
           <w:rPr>
             <w:rStyle w:val="Hyperlink"/>
@@ -196,6 +197,7 @@
           </w:rPr>
           <w:t>rthy</w:t>
         </w:r>
+        <w:proofErr w:type="spellEnd"/>
       </w:hyperlink>
       <w:r>
         <w:rPr>
@@ -339,12 +341,14 @@
         <w:t xml:space="preserve">מהאתר </w:t>
       </w:r>
       <w:hyperlink r:id="rId14" w:history="1">
+        <w:proofErr w:type="spellStart"/>
         <w:r>
           <w:rPr>
             <w:rStyle w:val="Hyperlink"/>
           </w:rPr>
           <w:t>tocode</w:t>
         </w:r>
+        <w:proofErr w:type="spellEnd"/>
         <w:r>
           <w:rPr>
             <w:rStyle w:val="Hyperlink"/>
@@ -538,7 +542,23 @@
           <w:rFonts w:hint="cs"/>
           <w:rtl/>
         </w:rPr>
-        <w:t>הורדה לווינדוס-------</w:t>
+        <w:t xml:space="preserve">הורדה </w:t>
+      </w:r>
+      <w:proofErr w:type="spellStart"/>
+      <w:r>
+        <w:rPr>
+          <w:rFonts w:hint="cs"/>
+          <w:rtl/>
+        </w:rPr>
+        <w:t>לווינדוס</w:t>
+      </w:r>
+      <w:proofErr w:type="spellEnd"/>
+      <w:r>
+        <w:rPr>
+          <w:rFonts w:hint="cs"/>
+          <w:rtl/>
+        </w:rPr>
+        <w:t>-------</w:t>
       </w:r>
       <w:r>
         <w:rPr>
@@ -1160,8 +1180,16 @@
           <w:rPr>
             <w:rStyle w:val="Hyperlink"/>
           </w:rPr>
-          <w:t>python fstring</w:t>
-        </w:r>
+          <w:t xml:space="preserve">python </w:t>
+        </w:r>
+        <w:proofErr w:type="spellStart"/>
+        <w:r>
+          <w:rPr>
+            <w:rStyle w:val="Hyperlink"/>
+          </w:rPr>
+          <w:t>fstring</w:t>
+        </w:r>
+        <w:proofErr w:type="spellEnd"/>
       </w:hyperlink>
     </w:p>
     <w:p>
@@ -1241,9 +1269,11 @@
           <w:rtl/>
         </w:rPr>
       </w:pPr>
+      <w:proofErr w:type="spellStart"/>
       <w:r>
         <w:t>NoneType</w:t>
       </w:r>
+      <w:proofErr w:type="spellEnd"/>
       <w:r>
         <w:rPr>
           <w:rFonts w:hint="cs"/>
@@ -1256,8 +1286,16 @@
           <w:rPr>
             <w:rStyle w:val="Hyperlink"/>
           </w:rPr>
-          <w:t>python- NoneType</w:t>
-        </w:r>
+          <w:t xml:space="preserve">python- </w:t>
+        </w:r>
+        <w:proofErr w:type="spellStart"/>
+        <w:r>
+          <w:rPr>
+            <w:rStyle w:val="Hyperlink"/>
+          </w:rPr>
+          <w:t>NoneType</w:t>
+        </w:r>
+        <w:proofErr w:type="spellEnd"/>
       </w:hyperlink>
     </w:p>
     <w:p>
@@ -1283,8 +1321,16 @@
           <w:rPr>
             <w:rStyle w:val="Hyperlink"/>
           </w:rPr>
-          <w:t>About null and NoneType</w:t>
-        </w:r>
+          <w:t xml:space="preserve">About null and </w:t>
+        </w:r>
+        <w:proofErr w:type="spellStart"/>
+        <w:r>
+          <w:rPr>
+            <w:rStyle w:val="Hyperlink"/>
+          </w:rPr>
+          <w:t>NoneType</w:t>
+        </w:r>
+        <w:proofErr w:type="spellEnd"/>
       </w:hyperlink>
     </w:p>
     <w:p>
@@ -1375,11 +1421,19 @@
         <w:t>------</w:t>
       </w:r>
       <w:hyperlink r:id="rId39" w:history="1">
-        <w:r>
-          <w:rPr>
-            <w:rStyle w:val="Hyperlink"/>
-          </w:rPr>
-          <w:t>GeekForGeeks-convert a list</w:t>
+        <w:proofErr w:type="spellStart"/>
+        <w:r>
+          <w:rPr>
+            <w:rStyle w:val="Hyperlink"/>
+          </w:rPr>
+          <w:t>GeekForGeeks</w:t>
+        </w:r>
+        <w:proofErr w:type="spellEnd"/>
+        <w:r>
+          <w:rPr>
+            <w:rStyle w:val="Hyperlink"/>
+          </w:rPr>
+          <w:t>-convert a list</w:t>
         </w:r>
       </w:hyperlink>
       <w:r>
@@ -1612,12 +1666,14 @@
         <w:t>להחזיר כמה ערכים מפונקציה------------------</w:t>
       </w:r>
       <w:hyperlink r:id="rId45" w:history="1">
+        <w:proofErr w:type="spellStart"/>
         <w:r>
           <w:rPr>
             <w:rStyle w:val="Hyperlink"/>
           </w:rPr>
           <w:t>stackoverflow</w:t>
         </w:r>
+        <w:proofErr w:type="spellEnd"/>
       </w:hyperlink>
     </w:p>
     <w:p>
@@ -1660,8 +1716,16 @@
           <w:rPr>
             <w:rStyle w:val="Hyperlink"/>
           </w:rPr>
-          <w:t>w3schools variables_global</w:t>
-        </w:r>
+          <w:t xml:space="preserve">w3schools </w:t>
+        </w:r>
+        <w:proofErr w:type="spellStart"/>
+        <w:r>
+          <w:rPr>
+            <w:rStyle w:val="Hyperlink"/>
+          </w:rPr>
+          <w:t>variables_global</w:t>
+        </w:r>
+        <w:proofErr w:type="spellEnd"/>
       </w:hyperlink>
     </w:p>
     <w:p>
@@ -1677,8 +1741,30 @@
           <w:rPr>
             <w:rStyle w:val="Hyperlink"/>
           </w:rPr>
-          <w:t>python args and kwargs</w:t>
-        </w:r>
+          <w:t xml:space="preserve">python </w:t>
+        </w:r>
+        <w:proofErr w:type="spellStart"/>
+        <w:r>
+          <w:rPr>
+            <w:rStyle w:val="Hyperlink"/>
+          </w:rPr>
+          <w:t>args</w:t>
+        </w:r>
+        <w:proofErr w:type="spellEnd"/>
+        <w:r>
+          <w:rPr>
+            <w:rStyle w:val="Hyperlink"/>
+          </w:rPr>
+          <w:t xml:space="preserve"> and </w:t>
+        </w:r>
+        <w:proofErr w:type="spellStart"/>
+        <w:r>
+          <w:rPr>
+            <w:rStyle w:val="Hyperlink"/>
+          </w:rPr>
+          <w:t>kwargs</w:t>
+        </w:r>
+        <w:proofErr w:type="spellEnd"/>
       </w:hyperlink>
     </w:p>
     <w:p>
@@ -1805,11 +1891,19 @@
         <w:t>-------</w:t>
       </w:r>
       <w:hyperlink r:id="rId53" w:anchor=":~:text=str.,a%20string%20through%20positional%20formatting." w:history="1">
-        <w:r>
-          <w:rPr>
-            <w:rStyle w:val="Hyperlink"/>
-          </w:rPr>
-          <w:t>GeeksForGeeks –format function</w:t>
+        <w:proofErr w:type="spellStart"/>
+        <w:r>
+          <w:rPr>
+            <w:rStyle w:val="Hyperlink"/>
+          </w:rPr>
+          <w:t>GeeksForGeeks</w:t>
+        </w:r>
+        <w:proofErr w:type="spellEnd"/>
+        <w:r>
+          <w:rPr>
+            <w:rStyle w:val="Hyperlink"/>
+          </w:rPr>
+          <w:t xml:space="preserve"> –format function</w:t>
         </w:r>
       </w:hyperlink>
     </w:p>
@@ -1841,11 +1935,19 @@
         <w:t>------</w:t>
       </w:r>
       <w:hyperlink r:id="rId54" w:history="1">
-        <w:r>
-          <w:rPr>
-            <w:rStyle w:val="Hyperlink"/>
-          </w:rPr>
-          <w:t>GeekForGeeks- files handling python</w:t>
+        <w:proofErr w:type="spellStart"/>
+        <w:r>
+          <w:rPr>
+            <w:rStyle w:val="Hyperlink"/>
+          </w:rPr>
+          <w:t>GeekForGeeks</w:t>
+        </w:r>
+        <w:proofErr w:type="spellEnd"/>
+        <w:r>
+          <w:rPr>
+            <w:rStyle w:val="Hyperlink"/>
+          </w:rPr>
+          <w:t>- files handling python</w:t>
         </w:r>
       </w:hyperlink>
     </w:p>
@@ -1919,8 +2021,16 @@
           <w:rPr>
             <w:rStyle w:val="Hyperlink"/>
           </w:rPr>
-          <w:t>5 thing you're doing worng</w:t>
-        </w:r>
+          <w:t xml:space="preserve">5 thing you're doing </w:t>
+        </w:r>
+        <w:proofErr w:type="spellStart"/>
+        <w:r>
+          <w:rPr>
+            <w:rStyle w:val="Hyperlink"/>
+          </w:rPr>
+          <w:t>worng</w:t>
+        </w:r>
+        <w:proofErr w:type="spellEnd"/>
       </w:hyperlink>
       <w:r>
         <w:t xml:space="preserve"> </w:t>
@@ -2111,7 +2221,6 @@
     <w:p>
       <w:pPr>
         <w:rPr>
-          <w:rFonts w:hint="cs"/>
           <w:rtl/>
         </w:rPr>
       </w:pPr>
@@ -2123,11 +2232,19 @@
         <w:t>מתודות אינסטנס, מחלקה וסטטיות-----------</w:t>
       </w:r>
       <w:hyperlink r:id="rId61" w:anchor=":~:text=Instance%20methods%20need%20a%20class,access%20to%20cls%20or%20self%20." w:history="1">
-        <w:r>
-          <w:rPr>
-            <w:rStyle w:val="Hyperlink"/>
-          </w:rPr>
-          <w:t>realPython –instance ,class and static methods</w:t>
+        <w:proofErr w:type="spellStart"/>
+        <w:r>
+          <w:rPr>
+            <w:rStyle w:val="Hyperlink"/>
+          </w:rPr>
+          <w:t>realPython</w:t>
+        </w:r>
+        <w:proofErr w:type="spellEnd"/>
+        <w:r>
+          <w:rPr>
+            <w:rStyle w:val="Hyperlink"/>
+          </w:rPr>
+          <w:t xml:space="preserve"> –instance ,class and static methods</w:t>
         </w:r>
       </w:hyperlink>
     </w:p>
@@ -2150,23 +2267,134 @@
           <w:rPr>
             <w:rStyle w:val="Hyperlink"/>
           </w:rPr>
-          <w:t>Python super() function: RealPython</w:t>
-        </w:r>
-      </w:hyperlink>
-    </w:p>
-    <w:p>
-      <w:pPr>
-        <w:rPr>
-          <w:rFonts w:hint="cs"/>
-          <w:rtl/>
-        </w:rPr>
-      </w:pPr>
+          <w:t xml:space="preserve">Python super() function: </w:t>
+        </w:r>
+        <w:proofErr w:type="spellStart"/>
+        <w:r>
+          <w:rPr>
+            <w:rStyle w:val="Hyperlink"/>
+          </w:rPr>
+          <w:t>RealPython</w:t>
+        </w:r>
+        <w:proofErr w:type="spellEnd"/>
+      </w:hyperlink>
+    </w:p>
+    <w:p>
+      <w:r>
+        <w:rPr>
+          <w:rFonts w:hint="cs"/>
+          <w:rtl/>
+        </w:rPr>
+        <w:t>האם כימוס בפייתון באמת קיים?-------------</w:t>
+      </w:r>
+      <w:r>
+        <w:fldChar w:fldCharType="begin"/>
+      </w:r>
+      <w:r>
+        <w:instrText xml:space="preserve"> HYPERLINK "https://www.geeksforgeeks.org/name-mangling-in-python/" </w:instrText>
+      </w:r>
+      <w:r>
+        <w:fldChar w:fldCharType="separate"/>
+      </w:r>
+      <w:proofErr w:type="gramStart"/>
+      <w:r>
+        <w:rPr>
+          <w:rStyle w:val="Hyperlink"/>
+        </w:rPr>
+        <w:t>name</w:t>
+      </w:r>
+      <w:proofErr w:type="gramEnd"/>
+      <w:r>
+        <w:rPr>
+          <w:rStyle w:val="Hyperlink"/>
+        </w:rPr>
+        <w:t xml:space="preserve"> mangling</w:t>
+      </w:r>
+      <w:r>
+        <w:fldChar w:fldCharType="end"/>
+      </w:r>
+    </w:p>
+    <w:p>
+      <w:pPr>
+        <w:rPr>
+          <w:rFonts w:hint="cs"/>
+          <w:rtl/>
+        </w:rPr>
+      </w:pPr>
+      <w:r>
+        <w:rPr>
+          <w:rFonts w:hint="cs"/>
+          <w:rtl/>
+        </w:rPr>
+        <w:t>פרטיות בפייתון כמוסכמה-------------------</w:t>
+      </w:r>
+      <w:hyperlink r:id="rId63" w:history="1">
+        <w:r>
+          <w:rPr>
+            <w:rStyle w:val="Hyperlink"/>
+          </w:rPr>
+          <w:t>naming conventions in python</w:t>
+        </w:r>
+      </w:hyperlink>
       <w:bookmarkStart w:id="0" w:name="_GoBack"/>
       <w:bookmarkEnd w:id="0"/>
     </w:p>
     <w:p>
       <w:pPr>
         <w:rPr>
+          <w:rFonts w:hint="cs"/>
+          <w:rtl/>
+        </w:rPr>
+      </w:pPr>
+      <w:r>
+        <w:rPr>
+          <w:rFonts w:hint="cs"/>
+          <w:rtl/>
+        </w:rPr>
+        <w:t>כימוס בפייתון-------------------------------</w:t>
+      </w:r>
+      <w:hyperlink r:id="rId64" w:history="1">
+        <w:r>
+          <w:rPr>
+            <w:rStyle w:val="Hyperlink"/>
+          </w:rPr>
+          <w:t>Encapsulation in python</w:t>
+        </w:r>
+      </w:hyperlink>
+      <w:r>
+        <w:t xml:space="preserve"> </w:t>
+      </w:r>
+    </w:p>
+    <w:p>
+      <w:r>
+        <w:rPr>
+          <w:rFonts w:hint="cs"/>
+          <w:rtl/>
+        </w:rPr>
+        <w:t>מחלקות אבסטרקטיות-----------------------</w:t>
+      </w:r>
+      <w:hyperlink r:id="rId65" w:anchor=":~:text=A%20class%20is%20called%20an,be%20implemented%20by%20its%20subclasses." w:history="1">
+        <w:r>
+          <w:rPr>
+            <w:rStyle w:val="Hyperlink"/>
+          </w:rPr>
+          <w:t>Abstract Base Classes</w:t>
+        </w:r>
+      </w:hyperlink>
+      <w:r>
+        <w:t xml:space="preserve"> </w:t>
+      </w:r>
+    </w:p>
+    <w:p>
+      <w:pPr>
+        <w:rPr>
+          <w:rtl/>
+        </w:rPr>
+      </w:pPr>
+    </w:p>
+    <w:p>
+      <w:pPr>
+        <w:rPr>
           <w:rtl/>
         </w:rPr>
       </w:pPr>
@@ -2185,8 +2413,8 @@
     </w:p>
     <w:p/>
     <w:sectPr>
-      <w:headerReference w:type="default" r:id="rId63"/>
-      <w:footerReference w:type="default" r:id="rId64"/>
+      <w:headerReference w:type="default" r:id="rId66"/>
+      <w:footerReference w:type="default" r:id="rId67"/>
       <w:pgSz w:w="11906" w:h="16838"/>
       <w:pgMar w:top="720" w:right="720" w:bottom="720" w:left="720" w:header="567" w:footer="708" w:gutter="0"/>
       <w:cols w:space="708"/>
@@ -5227,7 +5455,7 @@
 </file>
 
 <file path=customXml/itemProps1.xml><?xml version="1.0" encoding="utf-8"?>
-<ds:datastoreItem xmlns:ds="http://schemas.openxmlformats.org/officeDocument/2006/customXml" ds:itemID="{BE167805-07E0-40F7-9CF6-8C63F7EE9138}">
+<ds:datastoreItem xmlns:ds="http://schemas.openxmlformats.org/officeDocument/2006/customXml" ds:itemID="{08FCAB92-9938-4A9B-9FB0-90CE091757CD}">
   <ds:schemaRefs>
     <ds:schemaRef ds:uri="http://schemas.openxmlformats.org/officeDocument/2006/bibliography"/>
   </ds:schemaRefs>

</xml_diff>

<commit_message>
python property decorator :snake:
</commit_message>
<xml_diff>
--- a/Utils/מקורות.docx
+++ b/Utils/מקורות.docx
@@ -178,7 +178,6 @@
         <w:t xml:space="preserve"> מהאתר </w:t>
       </w:r>
       <w:hyperlink r:id="rId11" w:history="1">
-        <w:proofErr w:type="spellStart"/>
         <w:r>
           <w:rPr>
             <w:rStyle w:val="Hyperlink"/>
@@ -197,7 +196,6 @@
           </w:rPr>
           <w:t>rthy</w:t>
         </w:r>
-        <w:proofErr w:type="spellEnd"/>
       </w:hyperlink>
       <w:r>
         <w:rPr>
@@ -341,14 +339,12 @@
         <w:t xml:space="preserve">מהאתר </w:t>
       </w:r>
       <w:hyperlink r:id="rId14" w:history="1">
-        <w:proofErr w:type="spellStart"/>
         <w:r>
           <w:rPr>
             <w:rStyle w:val="Hyperlink"/>
           </w:rPr>
           <w:t>tocode</w:t>
         </w:r>
-        <w:proofErr w:type="spellEnd"/>
         <w:r>
           <w:rPr>
             <w:rStyle w:val="Hyperlink"/>
@@ -542,23 +538,7 @@
           <w:rFonts w:hint="cs"/>
           <w:rtl/>
         </w:rPr>
-        <w:t xml:space="preserve">הורדה </w:t>
-      </w:r>
-      <w:proofErr w:type="spellStart"/>
-      <w:r>
-        <w:rPr>
-          <w:rFonts w:hint="cs"/>
-          <w:rtl/>
-        </w:rPr>
-        <w:t>לווינדוס</w:t>
-      </w:r>
-      <w:proofErr w:type="spellEnd"/>
-      <w:r>
-        <w:rPr>
-          <w:rFonts w:hint="cs"/>
-          <w:rtl/>
-        </w:rPr>
-        <w:t>-------</w:t>
+        <w:t>הורדה לווינדוס-------</w:t>
       </w:r>
       <w:r>
         <w:rPr>
@@ -1180,16 +1160,8 @@
           <w:rPr>
             <w:rStyle w:val="Hyperlink"/>
           </w:rPr>
-          <w:t xml:space="preserve">python </w:t>
-        </w:r>
-        <w:proofErr w:type="spellStart"/>
-        <w:r>
-          <w:rPr>
-            <w:rStyle w:val="Hyperlink"/>
-          </w:rPr>
-          <w:t>fstring</w:t>
-        </w:r>
-        <w:proofErr w:type="spellEnd"/>
+          <w:t>python fstring</w:t>
+        </w:r>
       </w:hyperlink>
     </w:p>
     <w:p>
@@ -1269,11 +1241,9 @@
           <w:rtl/>
         </w:rPr>
       </w:pPr>
-      <w:proofErr w:type="spellStart"/>
       <w:r>
         <w:t>NoneType</w:t>
       </w:r>
-      <w:proofErr w:type="spellEnd"/>
       <w:r>
         <w:rPr>
           <w:rFonts w:hint="cs"/>
@@ -1286,16 +1256,8 @@
           <w:rPr>
             <w:rStyle w:val="Hyperlink"/>
           </w:rPr>
-          <w:t xml:space="preserve">python- </w:t>
-        </w:r>
-        <w:proofErr w:type="spellStart"/>
-        <w:r>
-          <w:rPr>
-            <w:rStyle w:val="Hyperlink"/>
-          </w:rPr>
-          <w:t>NoneType</w:t>
-        </w:r>
-        <w:proofErr w:type="spellEnd"/>
+          <w:t>python- NoneType</w:t>
+        </w:r>
       </w:hyperlink>
     </w:p>
     <w:p>
@@ -1321,16 +1283,8 @@
           <w:rPr>
             <w:rStyle w:val="Hyperlink"/>
           </w:rPr>
-          <w:t xml:space="preserve">About null and </w:t>
-        </w:r>
-        <w:proofErr w:type="spellStart"/>
-        <w:r>
-          <w:rPr>
-            <w:rStyle w:val="Hyperlink"/>
-          </w:rPr>
-          <w:t>NoneType</w:t>
-        </w:r>
-        <w:proofErr w:type="spellEnd"/>
+          <w:t>About null and NoneType</w:t>
+        </w:r>
       </w:hyperlink>
     </w:p>
     <w:p>
@@ -1421,19 +1375,11 @@
         <w:t>------</w:t>
       </w:r>
       <w:hyperlink r:id="rId39" w:history="1">
-        <w:proofErr w:type="spellStart"/>
-        <w:r>
-          <w:rPr>
-            <w:rStyle w:val="Hyperlink"/>
-          </w:rPr>
-          <w:t>GeekForGeeks</w:t>
-        </w:r>
-        <w:proofErr w:type="spellEnd"/>
-        <w:r>
-          <w:rPr>
-            <w:rStyle w:val="Hyperlink"/>
-          </w:rPr>
-          <w:t>-convert a list</w:t>
+        <w:r>
+          <w:rPr>
+            <w:rStyle w:val="Hyperlink"/>
+          </w:rPr>
+          <w:t>GeekForGeeks-convert a list</w:t>
         </w:r>
       </w:hyperlink>
       <w:r>
@@ -1666,14 +1612,12 @@
         <w:t>להחזיר כמה ערכים מפונקציה------------------</w:t>
       </w:r>
       <w:hyperlink r:id="rId45" w:history="1">
-        <w:proofErr w:type="spellStart"/>
         <w:r>
           <w:rPr>
             <w:rStyle w:val="Hyperlink"/>
           </w:rPr>
           <w:t>stackoverflow</w:t>
         </w:r>
-        <w:proofErr w:type="spellEnd"/>
       </w:hyperlink>
     </w:p>
     <w:p>
@@ -1716,16 +1660,8 @@
           <w:rPr>
             <w:rStyle w:val="Hyperlink"/>
           </w:rPr>
-          <w:t xml:space="preserve">w3schools </w:t>
-        </w:r>
-        <w:proofErr w:type="spellStart"/>
-        <w:r>
-          <w:rPr>
-            <w:rStyle w:val="Hyperlink"/>
-          </w:rPr>
-          <w:t>variables_global</w:t>
-        </w:r>
-        <w:proofErr w:type="spellEnd"/>
+          <w:t>w3schools variables_global</w:t>
+        </w:r>
       </w:hyperlink>
     </w:p>
     <w:p>
@@ -1741,30 +1677,8 @@
           <w:rPr>
             <w:rStyle w:val="Hyperlink"/>
           </w:rPr>
-          <w:t xml:space="preserve">python </w:t>
-        </w:r>
-        <w:proofErr w:type="spellStart"/>
-        <w:r>
-          <w:rPr>
-            <w:rStyle w:val="Hyperlink"/>
-          </w:rPr>
-          <w:t>args</w:t>
-        </w:r>
-        <w:proofErr w:type="spellEnd"/>
-        <w:r>
-          <w:rPr>
-            <w:rStyle w:val="Hyperlink"/>
-          </w:rPr>
-          <w:t xml:space="preserve"> and </w:t>
-        </w:r>
-        <w:proofErr w:type="spellStart"/>
-        <w:r>
-          <w:rPr>
-            <w:rStyle w:val="Hyperlink"/>
-          </w:rPr>
-          <w:t>kwargs</w:t>
-        </w:r>
-        <w:proofErr w:type="spellEnd"/>
+          <w:t>python args and kwargs</w:t>
+        </w:r>
       </w:hyperlink>
     </w:p>
     <w:p>
@@ -1891,19 +1805,11 @@
         <w:t>-------</w:t>
       </w:r>
       <w:hyperlink r:id="rId53" w:anchor=":~:text=str.,a%20string%20through%20positional%20formatting." w:history="1">
-        <w:proofErr w:type="spellStart"/>
-        <w:r>
-          <w:rPr>
-            <w:rStyle w:val="Hyperlink"/>
-          </w:rPr>
-          <w:t>GeeksForGeeks</w:t>
-        </w:r>
-        <w:proofErr w:type="spellEnd"/>
-        <w:r>
-          <w:rPr>
-            <w:rStyle w:val="Hyperlink"/>
-          </w:rPr>
-          <w:t xml:space="preserve"> –format function</w:t>
+        <w:r>
+          <w:rPr>
+            <w:rStyle w:val="Hyperlink"/>
+          </w:rPr>
+          <w:t>GeeksForGeeks –format function</w:t>
         </w:r>
       </w:hyperlink>
     </w:p>
@@ -1935,19 +1841,11 @@
         <w:t>------</w:t>
       </w:r>
       <w:hyperlink r:id="rId54" w:history="1">
-        <w:proofErr w:type="spellStart"/>
-        <w:r>
-          <w:rPr>
-            <w:rStyle w:val="Hyperlink"/>
-          </w:rPr>
-          <w:t>GeekForGeeks</w:t>
-        </w:r>
-        <w:proofErr w:type="spellEnd"/>
-        <w:r>
-          <w:rPr>
-            <w:rStyle w:val="Hyperlink"/>
-          </w:rPr>
-          <w:t>- files handling python</w:t>
+        <w:r>
+          <w:rPr>
+            <w:rStyle w:val="Hyperlink"/>
+          </w:rPr>
+          <w:t>GeekForGeeks- files handling python</w:t>
         </w:r>
       </w:hyperlink>
     </w:p>
@@ -2021,16 +1919,8 @@
           <w:rPr>
             <w:rStyle w:val="Hyperlink"/>
           </w:rPr>
-          <w:t xml:space="preserve">5 thing you're doing </w:t>
-        </w:r>
-        <w:proofErr w:type="spellStart"/>
-        <w:r>
-          <w:rPr>
-            <w:rStyle w:val="Hyperlink"/>
-          </w:rPr>
-          <w:t>worng</w:t>
-        </w:r>
-        <w:proofErr w:type="spellEnd"/>
+          <w:t>5 thing you're doing worng</w:t>
+        </w:r>
       </w:hyperlink>
       <w:r>
         <w:t xml:space="preserve"> </w:t>
@@ -2232,26 +2122,17 @@
         <w:t>מתודות אינסטנס, מחלקה וסטטיות-----------</w:t>
       </w:r>
       <w:hyperlink r:id="rId61" w:anchor=":~:text=Instance%20methods%20need%20a%20class,access%20to%20cls%20or%20self%20." w:history="1">
-        <w:proofErr w:type="spellStart"/>
-        <w:r>
-          <w:rPr>
-            <w:rStyle w:val="Hyperlink"/>
-          </w:rPr>
-          <w:t>realPython</w:t>
-        </w:r>
-        <w:proofErr w:type="spellEnd"/>
-        <w:r>
-          <w:rPr>
-            <w:rStyle w:val="Hyperlink"/>
-          </w:rPr>
-          <w:t xml:space="preserve"> –instance ,class and static methods</w:t>
-        </w:r>
-      </w:hyperlink>
-    </w:p>
-    <w:p>
-      <w:pPr>
-        <w:rPr>
-          <w:rFonts w:hint="cs"/>
+        <w:r>
+          <w:rPr>
+            <w:rStyle w:val="Hyperlink"/>
+          </w:rPr>
+          <w:t>realPython –instance ,class and static methods</w:t>
+        </w:r>
+      </w:hyperlink>
+    </w:p>
+    <w:p>
+      <w:pPr>
+        <w:rPr>
           <w:rtl/>
         </w:rPr>
       </w:pPr>
@@ -2267,16 +2148,31 @@
           <w:rPr>
             <w:rStyle w:val="Hyperlink"/>
           </w:rPr>
-          <w:t xml:space="preserve">Python super() function: </w:t>
-        </w:r>
-        <w:proofErr w:type="spellStart"/>
-        <w:r>
-          <w:rPr>
-            <w:rStyle w:val="Hyperlink"/>
-          </w:rPr>
-          <w:t>RealPython</w:t>
-        </w:r>
-        <w:proofErr w:type="spellEnd"/>
+          <w:t>Python super() function: RealPython</w:t>
+        </w:r>
+      </w:hyperlink>
+    </w:p>
+    <w:p>
+      <w:pPr>
+        <w:rPr>
+          <w:rFonts w:hint="cs"/>
+          <w:rtl/>
+        </w:rPr>
+      </w:pPr>
+      <w:r>
+        <w:rPr>
+          <w:rFonts w:hint="cs"/>
+          <w:rtl/>
+        </w:rPr>
+        <w:t>כימוס בפייתון-------------------------------</w:t>
+      </w:r>
+      <w:hyperlink r:id="rId63" w:history="1">
+        <w:r>
+          <w:rPr>
+            <w:rStyle w:val="Hyperlink"/>
+          </w:rPr>
+          <w:t>Encapsulation in python</w:t>
+        </w:r>
       </w:hyperlink>
     </w:p>
     <w:p>
@@ -2287,37 +2183,18 @@
         </w:rPr>
         <w:t>האם כימוס בפייתון באמת קיים?-------------</w:t>
       </w:r>
-      <w:r>
-        <w:fldChar w:fldCharType="begin"/>
-      </w:r>
-      <w:r>
-        <w:instrText xml:space="preserve"> HYPERLINK "https://www.geeksforgeeks.org/name-mangling-in-python/" </w:instrText>
-      </w:r>
-      <w:r>
-        <w:fldChar w:fldCharType="separate"/>
-      </w:r>
-      <w:proofErr w:type="gramStart"/>
-      <w:r>
-        <w:rPr>
-          <w:rStyle w:val="Hyperlink"/>
-        </w:rPr>
-        <w:t>name</w:t>
-      </w:r>
-      <w:proofErr w:type="gramEnd"/>
-      <w:r>
-        <w:rPr>
-          <w:rStyle w:val="Hyperlink"/>
-        </w:rPr>
-        <w:t xml:space="preserve"> mangling</w:t>
-      </w:r>
-      <w:r>
-        <w:fldChar w:fldCharType="end"/>
-      </w:r>
-    </w:p>
-    <w:p>
-      <w:pPr>
-        <w:rPr>
-          <w:rFonts w:hint="cs"/>
+      <w:hyperlink r:id="rId64" w:history="1">
+        <w:r>
+          <w:rPr>
+            <w:rStyle w:val="Hyperlink"/>
+          </w:rPr>
+          <w:t>name mangling</w:t>
+        </w:r>
+      </w:hyperlink>
+    </w:p>
+    <w:p>
+      <w:pPr>
+        <w:rPr>
           <w:rtl/>
         </w:rPr>
       </w:pPr>
@@ -2328,7 +2205,7 @@
         </w:rPr>
         <w:t>פרטיות בפייתון כמוסכמה-------------------</w:t>
       </w:r>
-      <w:hyperlink r:id="rId63" w:history="1">
+      <w:hyperlink r:id="rId65" w:history="1">
         <w:r>
           <w:rPr>
             <w:rStyle w:val="Hyperlink"/>
@@ -2336,34 +2213,49 @@
           <w:t>naming conventions in python</w:t>
         </w:r>
       </w:hyperlink>
+    </w:p>
+    <w:p>
+      <w:r>
+        <w:rPr>
+          <w:rFonts w:hint="cs"/>
+          <w:rtl/>
+        </w:rPr>
+        <w:t>משתני שייכות(</w:t>
+      </w:r>
+      <w:r>
+        <w:t>property decorator</w:t>
+      </w:r>
+      <w:r>
+        <w:rPr>
+          <w:rFonts w:hint="cs"/>
+          <w:rtl/>
+        </w:rPr>
+        <w:t>)---</w:t>
+      </w:r>
+      <w:r>
+        <w:rPr>
+          <w:rFonts w:hint="cs"/>
+          <w:rtl/>
+        </w:rPr>
+        <w:t>-</w:t>
+      </w:r>
       <w:bookmarkStart w:id="0" w:name="_GoBack"/>
       <w:bookmarkEnd w:id="0"/>
-    </w:p>
-    <w:p>
-      <w:pPr>
-        <w:rPr>
-          <w:rFonts w:hint="cs"/>
-          <w:rtl/>
-        </w:rPr>
-      </w:pPr>
-      <w:r>
-        <w:rPr>
-          <w:rFonts w:hint="cs"/>
-          <w:rtl/>
-        </w:rPr>
-        <w:t>כימוס בפייתון-------------------------------</w:t>
-      </w:r>
-      <w:hyperlink r:id="rId64" w:history="1">
-        <w:r>
-          <w:rPr>
-            <w:rStyle w:val="Hyperlink"/>
-          </w:rPr>
-          <w:t>Encapsulation in python</w:t>
-        </w:r>
-      </w:hyperlink>
-      <w:r>
-        <w:t xml:space="preserve"> </w:t>
-      </w:r>
+      <w:r>
+        <w:rPr>
+          <w:rFonts w:hint="cs"/>
+          <w:rtl/>
+        </w:rPr>
+        <w:t>--</w:t>
+      </w:r>
+      <w:hyperlink r:id="rId66" w:history="1">
+        <w:r>
+          <w:rPr>
+            <w:rStyle w:val="Hyperlink"/>
+          </w:rPr>
+          <w:t>python properties</w:t>
+        </w:r>
+      </w:hyperlink>
     </w:p>
     <w:p>
       <w:r>
@@ -2373,7 +2265,7 @@
         </w:rPr>
         <w:t>מחלקות אבסטרקטיות-----------------------</w:t>
       </w:r>
-      <w:hyperlink r:id="rId65" w:anchor=":~:text=A%20class%20is%20called%20an,be%20implemented%20by%20its%20subclasses." w:history="1">
+      <w:hyperlink r:id="rId67" w:anchor=":~:text=A%20class%20is%20called%20an,be%20implemented%20by%20its%20subclasses." w:history="1">
         <w:r>
           <w:rPr>
             <w:rStyle w:val="Hyperlink"/>
@@ -2413,8 +2305,8 @@
     </w:p>
     <w:p/>
     <w:sectPr>
-      <w:headerReference w:type="default" r:id="rId66"/>
-      <w:footerReference w:type="default" r:id="rId67"/>
+      <w:headerReference w:type="default" r:id="rId68"/>
+      <w:footerReference w:type="default" r:id="rId69"/>
       <w:pgSz w:w="11906" w:h="16838"/>
       <w:pgMar w:top="720" w:right="720" w:bottom="720" w:left="720" w:header="567" w:footer="708" w:gutter="0"/>
       <w:cols w:space="708"/>
@@ -5455,7 +5347,7 @@
 </file>
 
 <file path=customXml/itemProps1.xml><?xml version="1.0" encoding="utf-8"?>
-<ds:datastoreItem xmlns:ds="http://schemas.openxmlformats.org/officeDocument/2006/customXml" ds:itemID="{08FCAB92-9938-4A9B-9FB0-90CE091757CD}">
+<ds:datastoreItem xmlns:ds="http://schemas.openxmlformats.org/officeDocument/2006/customXml" ds:itemID="{B97F06E3-6EF7-4A4E-AEA6-11F72C6E3633}">
   <ds:schemaRefs>
     <ds:schemaRef ds:uri="http://schemas.openxmlformats.org/officeDocument/2006/bibliography"/>
   </ds:schemaRefs>

</xml_diff>

<commit_message>
__str__ and __repr__ :snake:
</commit_message>
<xml_diff>
--- a/Utils/מקורות.docx
+++ b/Utils/מקורות.docx
@@ -178,7 +178,6 @@
         <w:t xml:space="preserve"> מהאתר </w:t>
       </w:r>
       <w:hyperlink r:id="rId11" w:history="1">
-        <w:proofErr w:type="spellStart"/>
         <w:r>
           <w:rPr>
             <w:rStyle w:val="Hyperlink"/>
@@ -197,7 +196,6 @@
           </w:rPr>
           <w:t>rthy</w:t>
         </w:r>
-        <w:proofErr w:type="spellEnd"/>
       </w:hyperlink>
       <w:r>
         <w:rPr>
@@ -341,14 +339,12 @@
         <w:t xml:space="preserve">מהאתר </w:t>
       </w:r>
       <w:hyperlink r:id="rId14" w:history="1">
-        <w:proofErr w:type="spellStart"/>
         <w:r>
           <w:rPr>
             <w:rStyle w:val="Hyperlink"/>
           </w:rPr>
           <w:t>tocode</w:t>
         </w:r>
-        <w:proofErr w:type="spellEnd"/>
         <w:r>
           <w:rPr>
             <w:rStyle w:val="Hyperlink"/>
@@ -542,23 +538,7 @@
           <w:rFonts w:hint="cs"/>
           <w:rtl/>
         </w:rPr>
-        <w:t xml:space="preserve">הורדה </w:t>
-      </w:r>
-      <w:proofErr w:type="spellStart"/>
-      <w:r>
-        <w:rPr>
-          <w:rFonts w:hint="cs"/>
-          <w:rtl/>
-        </w:rPr>
-        <w:t>לווינדוס</w:t>
-      </w:r>
-      <w:proofErr w:type="spellEnd"/>
-      <w:r>
-        <w:rPr>
-          <w:rFonts w:hint="cs"/>
-          <w:rtl/>
-        </w:rPr>
-        <w:t>-------</w:t>
+        <w:t>הורדה לווינדוס-------</w:t>
       </w:r>
       <w:r>
         <w:rPr>
@@ -1180,16 +1160,8 @@
           <w:rPr>
             <w:rStyle w:val="Hyperlink"/>
           </w:rPr>
-          <w:t xml:space="preserve">python </w:t>
-        </w:r>
-        <w:proofErr w:type="spellStart"/>
-        <w:r>
-          <w:rPr>
-            <w:rStyle w:val="Hyperlink"/>
-          </w:rPr>
-          <w:t>fstring</w:t>
-        </w:r>
-        <w:proofErr w:type="spellEnd"/>
+          <w:t>python fstring</w:t>
+        </w:r>
       </w:hyperlink>
     </w:p>
     <w:p>
@@ -1269,11 +1241,9 @@
           <w:rtl/>
         </w:rPr>
       </w:pPr>
-      <w:proofErr w:type="spellStart"/>
       <w:r>
         <w:t>NoneType</w:t>
       </w:r>
-      <w:proofErr w:type="spellEnd"/>
       <w:r>
         <w:rPr>
           <w:rFonts w:hint="cs"/>
@@ -1286,16 +1256,8 @@
           <w:rPr>
             <w:rStyle w:val="Hyperlink"/>
           </w:rPr>
-          <w:t xml:space="preserve">python- </w:t>
-        </w:r>
-        <w:proofErr w:type="spellStart"/>
-        <w:r>
-          <w:rPr>
-            <w:rStyle w:val="Hyperlink"/>
-          </w:rPr>
-          <w:t>NoneType</w:t>
-        </w:r>
-        <w:proofErr w:type="spellEnd"/>
+          <w:t>python- NoneType</w:t>
+        </w:r>
       </w:hyperlink>
     </w:p>
     <w:p>
@@ -1321,16 +1283,8 @@
           <w:rPr>
             <w:rStyle w:val="Hyperlink"/>
           </w:rPr>
-          <w:t xml:space="preserve">About null and </w:t>
-        </w:r>
-        <w:proofErr w:type="spellStart"/>
-        <w:r>
-          <w:rPr>
-            <w:rStyle w:val="Hyperlink"/>
-          </w:rPr>
-          <w:t>NoneType</w:t>
-        </w:r>
-        <w:proofErr w:type="spellEnd"/>
+          <w:t>About null and NoneType</w:t>
+        </w:r>
       </w:hyperlink>
     </w:p>
     <w:p>
@@ -1421,19 +1375,11 @@
         <w:t>------</w:t>
       </w:r>
       <w:hyperlink r:id="rId39" w:history="1">
-        <w:proofErr w:type="spellStart"/>
-        <w:r>
-          <w:rPr>
-            <w:rStyle w:val="Hyperlink"/>
-          </w:rPr>
-          <w:t>GeekForGeeks</w:t>
-        </w:r>
-        <w:proofErr w:type="spellEnd"/>
-        <w:r>
-          <w:rPr>
-            <w:rStyle w:val="Hyperlink"/>
-          </w:rPr>
-          <w:t>-convert a list</w:t>
+        <w:r>
+          <w:rPr>
+            <w:rStyle w:val="Hyperlink"/>
+          </w:rPr>
+          <w:t>GeekForGeeks-convert a list</w:t>
         </w:r>
       </w:hyperlink>
       <w:r>
@@ -1666,14 +1612,12 @@
         <w:t>להחזיר כמה ערכים מפונקציה------------------</w:t>
       </w:r>
       <w:hyperlink r:id="rId45" w:history="1">
-        <w:proofErr w:type="spellStart"/>
         <w:r>
           <w:rPr>
             <w:rStyle w:val="Hyperlink"/>
           </w:rPr>
           <w:t>stackoverflow</w:t>
         </w:r>
-        <w:proofErr w:type="spellEnd"/>
       </w:hyperlink>
     </w:p>
     <w:p>
@@ -1716,16 +1660,8 @@
           <w:rPr>
             <w:rStyle w:val="Hyperlink"/>
           </w:rPr>
-          <w:t xml:space="preserve">w3schools </w:t>
-        </w:r>
-        <w:proofErr w:type="spellStart"/>
-        <w:r>
-          <w:rPr>
-            <w:rStyle w:val="Hyperlink"/>
-          </w:rPr>
-          <w:t>variables_global</w:t>
-        </w:r>
-        <w:proofErr w:type="spellEnd"/>
+          <w:t>w3schools variables_global</w:t>
+        </w:r>
       </w:hyperlink>
     </w:p>
     <w:p>
@@ -1741,30 +1677,8 @@
           <w:rPr>
             <w:rStyle w:val="Hyperlink"/>
           </w:rPr>
-          <w:t xml:space="preserve">python </w:t>
-        </w:r>
-        <w:proofErr w:type="spellStart"/>
-        <w:r>
-          <w:rPr>
-            <w:rStyle w:val="Hyperlink"/>
-          </w:rPr>
-          <w:t>args</w:t>
-        </w:r>
-        <w:proofErr w:type="spellEnd"/>
-        <w:r>
-          <w:rPr>
-            <w:rStyle w:val="Hyperlink"/>
-          </w:rPr>
-          <w:t xml:space="preserve"> and </w:t>
-        </w:r>
-        <w:proofErr w:type="spellStart"/>
-        <w:r>
-          <w:rPr>
-            <w:rStyle w:val="Hyperlink"/>
-          </w:rPr>
-          <w:t>kwargs</w:t>
-        </w:r>
-        <w:proofErr w:type="spellEnd"/>
+          <w:t>python args and kwargs</w:t>
+        </w:r>
       </w:hyperlink>
     </w:p>
     <w:p>
@@ -1891,19 +1805,11 @@
         <w:t>-------</w:t>
       </w:r>
       <w:hyperlink r:id="rId53" w:anchor=":~:text=str.,a%20string%20through%20positional%20formatting." w:history="1">
-        <w:proofErr w:type="spellStart"/>
-        <w:r>
-          <w:rPr>
-            <w:rStyle w:val="Hyperlink"/>
-          </w:rPr>
-          <w:t>GeeksForGeeks</w:t>
-        </w:r>
-        <w:proofErr w:type="spellEnd"/>
-        <w:r>
-          <w:rPr>
-            <w:rStyle w:val="Hyperlink"/>
-          </w:rPr>
-          <w:t xml:space="preserve"> –format function</w:t>
+        <w:r>
+          <w:rPr>
+            <w:rStyle w:val="Hyperlink"/>
+          </w:rPr>
+          <w:t>GeeksForGeeks –format function</w:t>
         </w:r>
       </w:hyperlink>
     </w:p>
@@ -1935,19 +1841,11 @@
         <w:t>------</w:t>
       </w:r>
       <w:hyperlink r:id="rId54" w:history="1">
-        <w:proofErr w:type="spellStart"/>
-        <w:r>
-          <w:rPr>
-            <w:rStyle w:val="Hyperlink"/>
-          </w:rPr>
-          <w:t>GeekForGeeks</w:t>
-        </w:r>
-        <w:proofErr w:type="spellEnd"/>
-        <w:r>
-          <w:rPr>
-            <w:rStyle w:val="Hyperlink"/>
-          </w:rPr>
-          <w:t>- files handling python</w:t>
+        <w:r>
+          <w:rPr>
+            <w:rStyle w:val="Hyperlink"/>
+          </w:rPr>
+          <w:t>GeekForGeeks- files handling python</w:t>
         </w:r>
       </w:hyperlink>
     </w:p>
@@ -1988,6 +1886,7 @@
     <w:p>
       <w:pPr>
         <w:rPr>
+          <w:rFonts w:hint="cs"/>
           <w:rtl/>
         </w:rPr>
       </w:pPr>
@@ -2021,16 +1920,8 @@
           <w:rPr>
             <w:rStyle w:val="Hyperlink"/>
           </w:rPr>
-          <w:t xml:space="preserve">5 thing you're doing </w:t>
-        </w:r>
-        <w:proofErr w:type="spellStart"/>
-        <w:r>
-          <w:rPr>
-            <w:rStyle w:val="Hyperlink"/>
-          </w:rPr>
-          <w:t>worng</w:t>
-        </w:r>
-        <w:proofErr w:type="spellEnd"/>
+          <w:t>5 thing you're doing worng</w:t>
+        </w:r>
       </w:hyperlink>
       <w:r>
         <w:t xml:space="preserve"> </w:t>
@@ -2063,392 +1954,361 @@
           <w:rtl/>
         </w:rPr>
       </w:pPr>
-      <w:r>
-        <w:rPr>
-          <w:rFonts w:hint="cs"/>
-          <w:rtl/>
-        </w:rPr>
-        <w:t>תכנות מונחה עצמים בפייתון:</w:t>
-      </w:r>
-    </w:p>
-    <w:p>
-      <w:pPr>
-        <w:rPr>
-          <w:rtl/>
-        </w:rPr>
-      </w:pPr>
-      <w:r>
-        <w:rPr>
-          <w:rFonts w:hint="cs"/>
-          <w:rtl/>
-        </w:rPr>
-        <w:t>קשטן(</w:t>
-      </w:r>
-      <w:r>
-        <w:t>decorator</w:t>
-      </w:r>
-      <w:r>
-        <w:rPr>
-          <w:rFonts w:hint="cs"/>
-          <w:rtl/>
-        </w:rPr>
-        <w:t xml:space="preserve">)--------------------------הסרטון </w:t>
-      </w:r>
-      <w:hyperlink r:id="rId57" w:history="1">
-        <w:r>
-          <w:rPr>
-            <w:rStyle w:val="Hyperlink"/>
-          </w:rPr>
-          <w:t xml:space="preserve">Python decorators in 15 minutes </w:t>
-        </w:r>
-      </w:hyperlink>
-      <w:r>
-        <w:rPr>
-          <w:rFonts w:hint="cs"/>
-          <w:rtl/>
-        </w:rPr>
-        <w:t xml:space="preserve"> </w:t>
-      </w:r>
-    </w:p>
-    <w:p>
-      <w:pPr>
-        <w:rPr>
-          <w:rtl/>
-        </w:rPr>
-      </w:pPr>
-      <w:r>
-        <w:rPr>
-          <w:rFonts w:hint="cs"/>
-          <w:rtl/>
-        </w:rPr>
-        <w:t>קשטן(</w:t>
-      </w:r>
-      <w:r>
-        <w:t>decorator</w:t>
-      </w:r>
-      <w:r>
-        <w:rPr>
-          <w:rFonts w:hint="cs"/>
-          <w:rtl/>
-        </w:rPr>
-        <w:t>)--------------------------</w:t>
-      </w:r>
-      <w:hyperlink r:id="rId58" w:history="1">
-        <w:r>
-          <w:rPr>
-            <w:rStyle w:val="Hyperlink"/>
-          </w:rPr>
-          <w:t>primer on python decorators</w:t>
-        </w:r>
-      </w:hyperlink>
-      <w:r>
-        <w:t xml:space="preserve"> </w:t>
-      </w:r>
-      <w:r>
-        <w:rPr>
-          <w:rFonts w:hint="cs"/>
-          <w:rtl/>
-        </w:rPr>
-        <w:t xml:space="preserve"> </w:t>
-      </w:r>
-    </w:p>
-    <w:p>
-      <w:r>
-        <w:rPr>
-          <w:rFonts w:hint="cs"/>
-          <w:rtl/>
-        </w:rPr>
-        <w:t xml:space="preserve">כמה </w:t>
-      </w:r>
-      <w:r>
-        <w:t>decorators</w:t>
-      </w:r>
-      <w:r>
-        <w:rPr>
-          <w:rFonts w:hint="cs"/>
-          <w:rtl/>
-        </w:rPr>
-        <w:t xml:space="preserve"> על אותה פונק'-----------</w:t>
-      </w:r>
-      <w:hyperlink r:id="rId59" w:history="1">
-        <w:r>
-          <w:rPr>
-            <w:rStyle w:val="Hyperlink"/>
-          </w:rPr>
-          <w:t>python tutorial- decorators</w:t>
-        </w:r>
-      </w:hyperlink>
-    </w:p>
-    <w:p>
-      <w:pPr>
-        <w:rPr>
-          <w:rtl/>
-        </w:rPr>
-      </w:pPr>
-      <w:r>
-        <w:rPr>
-          <w:rFonts w:hint="cs"/>
-          <w:rtl/>
-        </w:rPr>
-        <w:t>מבוא לתכנות מונחה עצמים ---</w:t>
-      </w:r>
-      <w:r>
-        <w:rPr>
-          <w:rFonts w:hint="cs"/>
-          <w:rtl/>
-        </w:rPr>
-        <w:t>----------</w:t>
-      </w:r>
-      <w:r>
-        <w:rPr>
-          <w:rFonts w:hint="cs"/>
-          <w:rtl/>
-        </w:rPr>
-        <w:t>----</w:t>
-      </w:r>
-      <w:r>
-        <w:t xml:space="preserve"> </w:t>
-      </w:r>
-      <w:hyperlink r:id="rId60" w:history="1">
-        <w:r>
-          <w:rPr>
-            <w:rStyle w:val="Hyperlink"/>
-          </w:rPr>
-          <w:t>How to explain object-oriented programming concept</w:t>
-        </w:r>
-      </w:hyperlink>
-    </w:p>
-    <w:p>
-      <w:pPr>
-        <w:rPr>
-          <w:rtl/>
-        </w:rPr>
-      </w:pPr>
-      <w:r>
-        <w:rPr>
-          <w:rFonts w:hint="cs"/>
-          <w:rtl/>
-        </w:rPr>
-        <w:t>מתודות אינסטנס, מחלקה וסטטיות-----------</w:t>
-      </w:r>
-      <w:hyperlink r:id="rId61" w:anchor=":~:text=Instance%20methods%20need%20a%20class,access%20to%20cls%20or%20self%20." w:history="1">
-        <w:proofErr w:type="spellStart"/>
-        <w:r>
-          <w:rPr>
-            <w:rStyle w:val="Hyperlink"/>
-          </w:rPr>
-          <w:t>realPython</w:t>
-        </w:r>
-        <w:proofErr w:type="spellEnd"/>
-        <w:r>
-          <w:rPr>
-            <w:rStyle w:val="Hyperlink"/>
-          </w:rPr>
-          <w:t xml:space="preserve"> –instance ,class and static methods</w:t>
-        </w:r>
-      </w:hyperlink>
-    </w:p>
-    <w:p>
-      <w:pPr>
-        <w:rPr>
-          <w:rtl/>
-        </w:rPr>
-      </w:pPr>
-      <w:r>
-        <w:rPr>
-          <w:rFonts w:hint="cs"/>
-          <w:rtl/>
-        </w:rPr>
-        <w:t>סדר ביצוע מתודות---------------------------</w:t>
-      </w:r>
-      <w:hyperlink r:id="rId62" w:history="1">
-        <w:r>
-          <w:rPr>
-            <w:rStyle w:val="Hyperlink"/>
-          </w:rPr>
-          <w:t xml:space="preserve">Python super() function: </w:t>
-        </w:r>
-        <w:proofErr w:type="spellStart"/>
-        <w:r>
-          <w:rPr>
-            <w:rStyle w:val="Hyperlink"/>
-          </w:rPr>
-          <w:t>RealPython</w:t>
-        </w:r>
-        <w:proofErr w:type="spellEnd"/>
-      </w:hyperlink>
-    </w:p>
-    <w:p>
-      <w:pPr>
-        <w:rPr>
-          <w:rtl/>
-        </w:rPr>
-      </w:pPr>
-      <w:r>
-        <w:rPr>
-          <w:rFonts w:hint="cs"/>
-          <w:rtl/>
-        </w:rPr>
-        <w:t>כימוס בפייתון-------------------------------</w:t>
-      </w:r>
-      <w:hyperlink r:id="rId63" w:history="1">
-        <w:r>
-          <w:rPr>
-            <w:rStyle w:val="Hyperlink"/>
-          </w:rPr>
-          <w:t>Encapsulation in python</w:t>
-        </w:r>
-      </w:hyperlink>
-    </w:p>
-    <w:p>
-      <w:r>
-        <w:rPr>
-          <w:rFonts w:hint="cs"/>
-          <w:rtl/>
-        </w:rPr>
-        <w:t>האם כימוס בפייתון באמת קיים?-------------</w:t>
-      </w:r>
-      <w:r>
-        <w:fldChar w:fldCharType="begin"/>
-      </w:r>
-      <w:r>
-        <w:instrText xml:space="preserve"> HYPERLINK "https://www.geeksforgeeks.org/name-mangling-in-python/" </w:instrText>
-      </w:r>
-      <w:r>
-        <w:fldChar w:fldCharType="separate"/>
-      </w:r>
-      <w:proofErr w:type="gramStart"/>
-      <w:r>
-        <w:rPr>
-          <w:rStyle w:val="Hyperlink"/>
-        </w:rPr>
-        <w:t>name</w:t>
-      </w:r>
-      <w:proofErr w:type="gramEnd"/>
-      <w:r>
-        <w:rPr>
-          <w:rStyle w:val="Hyperlink"/>
-        </w:rPr>
-        <w:t xml:space="preserve"> mangling</w:t>
-      </w:r>
-      <w:r>
-        <w:rPr>
-          <w:rStyle w:val="Hyperlink"/>
-        </w:rPr>
-        <w:fldChar w:fldCharType="end"/>
-      </w:r>
-    </w:p>
-    <w:p>
-      <w:pPr>
-        <w:rPr>
-          <w:rtl/>
-        </w:rPr>
-      </w:pPr>
-      <w:r>
-        <w:rPr>
-          <w:rFonts w:hint="cs"/>
-          <w:rtl/>
-        </w:rPr>
-        <w:t>פרטיות בפייתון כמוסכמה-------------------</w:t>
-      </w:r>
-      <w:hyperlink r:id="rId64" w:history="1">
-        <w:r>
-          <w:rPr>
-            <w:rStyle w:val="Hyperlink"/>
-          </w:rPr>
-          <w:t>naming conventions in python</w:t>
-        </w:r>
-      </w:hyperlink>
-    </w:p>
-    <w:p>
-      <w:r>
-        <w:rPr>
-          <w:rFonts w:hint="cs"/>
-          <w:rtl/>
-        </w:rPr>
-        <w:t>משתני שייכות(</w:t>
-      </w:r>
-      <w:r>
-        <w:t>property decorator</w:t>
-      </w:r>
-      <w:r>
-        <w:rPr>
-          <w:rFonts w:hint="cs"/>
-          <w:rtl/>
-        </w:rPr>
-        <w:t>)---</w:t>
-      </w:r>
-      <w:r>
-        <w:rPr>
-          <w:rFonts w:hint="cs"/>
-          <w:rtl/>
-        </w:rPr>
-        <w:t>-</w:t>
-      </w:r>
-      <w:r>
-        <w:rPr>
-          <w:rFonts w:hint="cs"/>
-          <w:rtl/>
-        </w:rPr>
-        <w:t>--</w:t>
-      </w:r>
-      <w:hyperlink r:id="rId65" w:history="1">
-        <w:r>
-          <w:rPr>
-            <w:rStyle w:val="Hyperlink"/>
-          </w:rPr>
-          <w:t>python properties</w:t>
-        </w:r>
-      </w:hyperlink>
-    </w:p>
-    <w:p>
-      <w:r>
-        <w:rPr>
-          <w:rFonts w:hint="cs"/>
-          <w:rtl/>
-        </w:rPr>
-        <w:t>מחלקות אבסטרקטיות-----------------------</w:t>
-      </w:r>
-      <w:hyperlink r:id="rId66" w:anchor=":~:text=A%20class%20is%20called%20an,be%20implemented%20by%20its%20subclasses." w:history="1">
-        <w:r>
-          <w:rPr>
-            <w:rStyle w:val="Hyperlink"/>
-          </w:rPr>
-          <w:t>Abstract Base Classes</w:t>
-        </w:r>
-      </w:hyperlink>
-      <w:r>
-        <w:t xml:space="preserve"> </w:t>
-      </w:r>
-    </w:p>
-    <w:p>
-      <w:pPr>
-        <w:rPr>
-          <w:rFonts w:hint="cs"/>
-          <w:rtl/>
-        </w:rPr>
-      </w:pPr>
-      <w:r>
-        <w:rPr>
-          <w:rFonts w:hint="cs"/>
-          <w:rtl/>
-        </w:rPr>
-        <w:t>"מתודות קסם"------------------------------</w:t>
-      </w:r>
-      <w:hyperlink r:id="rId67" w:history="1">
-        <w:r>
-          <w:rPr>
-            <w:rStyle w:val="Hyperlink"/>
-          </w:rPr>
-          <w:t>Python magic methods</w:t>
-        </w:r>
-      </w:hyperlink>
       <w:bookmarkStart w:id="0" w:name="_GoBack"/>
       <w:bookmarkEnd w:id="0"/>
     </w:p>
     <w:p>
       <w:pPr>
         <w:rPr>
+          <w:rtl/>
+        </w:rPr>
+      </w:pPr>
+      <w:r>
+        <w:rPr>
+          <w:rFonts w:hint="cs"/>
+          <w:rtl/>
+        </w:rPr>
+        <w:t>תכנות מונחה עצמים בפייתון:</w:t>
+      </w:r>
+    </w:p>
+    <w:p>
+      <w:pPr>
+        <w:rPr>
+          <w:rtl/>
+        </w:rPr>
+      </w:pPr>
+      <w:r>
+        <w:rPr>
+          <w:rFonts w:hint="cs"/>
+          <w:rtl/>
+        </w:rPr>
+        <w:t>קשטן(</w:t>
+      </w:r>
+      <w:r>
+        <w:t>decorator</w:t>
+      </w:r>
+      <w:r>
+        <w:rPr>
+          <w:rFonts w:hint="cs"/>
+          <w:rtl/>
+        </w:rPr>
+        <w:t xml:space="preserve">)--------------------------הסרטון </w:t>
+      </w:r>
+      <w:hyperlink r:id="rId57" w:history="1">
+        <w:r>
+          <w:rPr>
+            <w:rStyle w:val="Hyperlink"/>
+          </w:rPr>
+          <w:t xml:space="preserve">Python decorators in 15 minutes </w:t>
+        </w:r>
+      </w:hyperlink>
+      <w:r>
+        <w:rPr>
+          <w:rFonts w:hint="cs"/>
+          <w:rtl/>
+        </w:rPr>
+        <w:t xml:space="preserve"> </w:t>
+      </w:r>
+    </w:p>
+    <w:p>
+      <w:pPr>
+        <w:rPr>
+          <w:rtl/>
+        </w:rPr>
+      </w:pPr>
+      <w:r>
+        <w:rPr>
+          <w:rFonts w:hint="cs"/>
+          <w:rtl/>
+        </w:rPr>
+        <w:t>קשטן(</w:t>
+      </w:r>
+      <w:r>
+        <w:t>decorator</w:t>
+      </w:r>
+      <w:r>
+        <w:rPr>
+          <w:rFonts w:hint="cs"/>
+          <w:rtl/>
+        </w:rPr>
+        <w:t>)--------------------------</w:t>
+      </w:r>
+      <w:hyperlink r:id="rId58" w:history="1">
+        <w:r>
+          <w:rPr>
+            <w:rStyle w:val="Hyperlink"/>
+          </w:rPr>
+          <w:t>primer on python decorators</w:t>
+        </w:r>
+      </w:hyperlink>
+      <w:r>
+        <w:t xml:space="preserve"> </w:t>
+      </w:r>
+      <w:r>
+        <w:rPr>
+          <w:rFonts w:hint="cs"/>
+          <w:rtl/>
+        </w:rPr>
+        <w:t xml:space="preserve"> </w:t>
+      </w:r>
+    </w:p>
+    <w:p>
+      <w:r>
+        <w:rPr>
+          <w:rFonts w:hint="cs"/>
+          <w:rtl/>
+        </w:rPr>
+        <w:t xml:space="preserve">כמה </w:t>
+      </w:r>
+      <w:r>
+        <w:t>decorators</w:t>
+      </w:r>
+      <w:r>
+        <w:rPr>
+          <w:rFonts w:hint="cs"/>
+          <w:rtl/>
+        </w:rPr>
+        <w:t xml:space="preserve"> על אותה פונק'-----------</w:t>
+      </w:r>
+      <w:hyperlink r:id="rId59" w:history="1">
+        <w:r>
+          <w:rPr>
+            <w:rStyle w:val="Hyperlink"/>
+          </w:rPr>
+          <w:t>python tutorial- decorators</w:t>
+        </w:r>
+      </w:hyperlink>
+    </w:p>
+    <w:p>
+      <w:pPr>
+        <w:rPr>
+          <w:rtl/>
+        </w:rPr>
+      </w:pPr>
+      <w:r>
+        <w:rPr>
+          <w:rFonts w:hint="cs"/>
+          <w:rtl/>
+        </w:rPr>
+        <w:t>מבוא לתכנות מונחה עצמים ---</w:t>
+      </w:r>
+      <w:r>
+        <w:rPr>
+          <w:rFonts w:hint="cs"/>
+          <w:rtl/>
+        </w:rPr>
+        <w:t>----------</w:t>
+      </w:r>
+      <w:r>
+        <w:rPr>
+          <w:rFonts w:hint="cs"/>
+          <w:rtl/>
+        </w:rPr>
+        <w:t>----</w:t>
+      </w:r>
+      <w:r>
+        <w:t xml:space="preserve"> </w:t>
+      </w:r>
+      <w:hyperlink r:id="rId60" w:history="1">
+        <w:r>
+          <w:rPr>
+            <w:rStyle w:val="Hyperlink"/>
+          </w:rPr>
+          <w:t>How to explain object-oriented programming concept</w:t>
+        </w:r>
+      </w:hyperlink>
+    </w:p>
+    <w:p>
+      <w:pPr>
+        <w:rPr>
+          <w:rtl/>
+        </w:rPr>
+      </w:pPr>
+      <w:r>
+        <w:rPr>
+          <w:rFonts w:hint="cs"/>
+          <w:rtl/>
+        </w:rPr>
+        <w:t>מתודות אינסטנס, מחלקה וסטטיות-----------</w:t>
+      </w:r>
+      <w:hyperlink r:id="rId61" w:anchor=":~:text=Instance%20methods%20need%20a%20class,access%20to%20cls%20or%20self%20." w:history="1">
+        <w:r>
+          <w:rPr>
+            <w:rStyle w:val="Hyperlink"/>
+          </w:rPr>
+          <w:t>realPython –instance ,class and static methods</w:t>
+        </w:r>
+      </w:hyperlink>
+    </w:p>
+    <w:p>
+      <w:pPr>
+        <w:rPr>
+          <w:rtl/>
+        </w:rPr>
+      </w:pPr>
+      <w:r>
+        <w:rPr>
+          <w:rFonts w:hint="cs"/>
+          <w:rtl/>
+        </w:rPr>
+        <w:t>סדר ביצוע מתודות---------------------------</w:t>
+      </w:r>
+      <w:hyperlink r:id="rId62" w:history="1">
+        <w:r>
+          <w:rPr>
+            <w:rStyle w:val="Hyperlink"/>
+          </w:rPr>
+          <w:t>Python super() function: RealPython</w:t>
+        </w:r>
+      </w:hyperlink>
+    </w:p>
+    <w:p>
+      <w:pPr>
+        <w:rPr>
+          <w:rtl/>
+        </w:rPr>
+      </w:pPr>
+      <w:r>
+        <w:rPr>
+          <w:rFonts w:hint="cs"/>
+          <w:rtl/>
+        </w:rPr>
+        <w:t>כימוס בפייתון-------------------------------</w:t>
+      </w:r>
+      <w:hyperlink r:id="rId63" w:history="1">
+        <w:r>
+          <w:rPr>
+            <w:rStyle w:val="Hyperlink"/>
+          </w:rPr>
+          <w:t>Encapsulation in python</w:t>
+        </w:r>
+      </w:hyperlink>
+    </w:p>
+    <w:p>
+      <w:r>
+        <w:rPr>
+          <w:rFonts w:hint="cs"/>
+          <w:rtl/>
+        </w:rPr>
+        <w:t>האם כימוס בפייתון באמת קיים?-------------</w:t>
+      </w:r>
+      <w:hyperlink r:id="rId64" w:history="1">
+        <w:r>
+          <w:rPr>
+            <w:rStyle w:val="Hyperlink"/>
+          </w:rPr>
+          <w:t>name mangling</w:t>
+        </w:r>
+      </w:hyperlink>
+    </w:p>
+    <w:p>
+      <w:pPr>
+        <w:rPr>
+          <w:rtl/>
+        </w:rPr>
+      </w:pPr>
+      <w:r>
+        <w:rPr>
+          <w:rFonts w:hint="cs"/>
+          <w:rtl/>
+        </w:rPr>
+        <w:t>פרטיות בפייתון כמוסכמה-------------------</w:t>
+      </w:r>
+      <w:hyperlink r:id="rId65" w:history="1">
+        <w:r>
+          <w:rPr>
+            <w:rStyle w:val="Hyperlink"/>
+          </w:rPr>
+          <w:t>naming conventions in python</w:t>
+        </w:r>
+      </w:hyperlink>
+    </w:p>
+    <w:p>
+      <w:r>
+        <w:rPr>
+          <w:rFonts w:hint="cs"/>
+          <w:rtl/>
+        </w:rPr>
+        <w:t>משתני שייכות(</w:t>
+      </w:r>
+      <w:r>
+        <w:t>property decorator</w:t>
+      </w:r>
+      <w:r>
+        <w:rPr>
+          <w:rFonts w:hint="cs"/>
+          <w:rtl/>
+        </w:rPr>
+        <w:t>)---</w:t>
+      </w:r>
+      <w:r>
+        <w:rPr>
+          <w:rFonts w:hint="cs"/>
+          <w:rtl/>
+        </w:rPr>
+        <w:t>-</w:t>
+      </w:r>
+      <w:r>
+        <w:rPr>
+          <w:rFonts w:hint="cs"/>
+          <w:rtl/>
+        </w:rPr>
+        <w:t>--</w:t>
+      </w:r>
+      <w:hyperlink r:id="rId66" w:history="1">
+        <w:r>
+          <w:rPr>
+            <w:rStyle w:val="Hyperlink"/>
+          </w:rPr>
+          <w:t>python properties</w:t>
+        </w:r>
+      </w:hyperlink>
+    </w:p>
+    <w:p>
+      <w:r>
+        <w:rPr>
+          <w:rFonts w:hint="cs"/>
+          <w:rtl/>
+        </w:rPr>
+        <w:t>מחלקות אבסטרקטיות-----------------------</w:t>
+      </w:r>
+      <w:hyperlink r:id="rId67" w:anchor=":~:text=A%20class%20is%20called%20an,be%20implemented%20by%20its%20subclasses." w:history="1">
+        <w:r>
+          <w:rPr>
+            <w:rStyle w:val="Hyperlink"/>
+          </w:rPr>
+          <w:t>Abstract Base Classes</w:t>
+        </w:r>
+      </w:hyperlink>
+      <w:r>
+        <w:t xml:space="preserve"> </w:t>
+      </w:r>
+    </w:p>
+    <w:p>
+      <w:pPr>
+        <w:rPr>
+          <w:rtl/>
+        </w:rPr>
+      </w:pPr>
+      <w:r>
+        <w:rPr>
+          <w:rFonts w:hint="cs"/>
+          <w:rtl/>
+        </w:rPr>
+        <w:t>"מתודות קסם"------------------------------</w:t>
+      </w:r>
+      <w:hyperlink r:id="rId68" w:history="1">
+        <w:r>
+          <w:rPr>
+            <w:rStyle w:val="Hyperlink"/>
+          </w:rPr>
+          <w:t>Python magic methods</w:t>
+        </w:r>
+      </w:hyperlink>
+    </w:p>
+    <w:p>
+      <w:pPr>
+        <w:rPr>
           <w:rFonts w:hint="cs"/>
           <w:rtl/>
         </w:rPr>
@@ -2460,7 +2320,7 @@
         </w:rPr>
         <w:t>אתחול אובייקט-----------------------------</w:t>
       </w:r>
-      <w:hyperlink r:id="rId68" w:history="1">
+      <w:hyperlink r:id="rId69" w:history="1">
         <w:r>
           <w:rPr>
             <w:rStyle w:val="Hyperlink"/>
@@ -2472,13 +2332,60 @@
     <w:p>
       <w:pPr>
         <w:rPr>
-          <w:rtl/>
-        </w:rPr>
-      </w:pPr>
-    </w:p>
-    <w:p>
-      <w:pPr>
-        <w:rPr>
+          <w:rFonts w:hint="cs"/>
+          <w:rtl/>
+        </w:rPr>
+      </w:pPr>
+      <w:r>
+        <w:rPr>
+          <w:rFonts w:hint="cs"/>
+          <w:rtl/>
+        </w:rPr>
+        <w:t>רשימה של פונקציות קסם-------------------</w:t>
+      </w:r>
+      <w:hyperlink r:id="rId70" w:history="1">
+        <w:r>
+          <w:rPr>
+            <w:rStyle w:val="Hyperlink"/>
+          </w:rPr>
+          <w:t>rszalski-magic methods</w:t>
+        </w:r>
+      </w:hyperlink>
+    </w:p>
+    <w:p>
+      <w:r>
+        <w:t>Str</w:t>
+      </w:r>
+      <w:r>
+        <w:rPr>
+          <w:rFonts w:hint="cs"/>
+          <w:rtl/>
+        </w:rPr>
+        <w:t xml:space="preserve"> ו- </w:t>
+      </w:r>
+      <w:r>
+        <w:t>repr</w:t>
+      </w:r>
+      <w:r>
+        <w:rPr>
+          <w:rFonts w:hint="cs"/>
+          <w:rtl/>
+        </w:rPr>
+        <w:t xml:space="preserve"> --------------------------------</w:t>
+      </w:r>
+      <w:hyperlink r:id="rId71" w:history="1">
+        <w:r>
+          <w:rPr>
+            <w:rStyle w:val="Hyperlink"/>
+          </w:rPr>
+          <w:t>stackoverflow- __str__ and __repr__</w:t>
+        </w:r>
+      </w:hyperlink>
+    </w:p>
+    <w:p>
+      <w:pPr>
+        <w:rPr>
+          <w:rFonts w:hint="cs"/>
           <w:rtl/>
         </w:rPr>
       </w:pPr>
@@ -2490,8 +2397,8 @@
     </w:p>
     <w:p/>
     <w:sectPr>
-      <w:headerReference w:type="default" r:id="rId69"/>
-      <w:footerReference w:type="default" r:id="rId70"/>
+      <w:headerReference w:type="default" r:id="rId72"/>
+      <w:footerReference w:type="default" r:id="rId73"/>
       <w:pgSz w:w="11906" w:h="16838"/>
       <w:pgMar w:top="720" w:right="720" w:bottom="720" w:left="720" w:header="567" w:footer="708" w:gutter="0"/>
       <w:cols w:space="708"/>
@@ -5532,7 +5439,7 @@
 </file>
 
 <file path=customXml/itemProps1.xml><?xml version="1.0" encoding="utf-8"?>
-<ds:datastoreItem xmlns:ds="http://schemas.openxmlformats.org/officeDocument/2006/customXml" ds:itemID="{CA7BC7BF-2004-404F-A482-F99CF37116FE}">
+<ds:datastoreItem xmlns:ds="http://schemas.openxmlformats.org/officeDocument/2006/customXml" ds:itemID="{5F86A74C-BB07-4D58-833C-7349AB6831AA}">
   <ds:schemaRefs>
     <ds:schemaRef ds:uri="http://schemas.openxmlformats.org/officeDocument/2006/bibliography"/>
   </ds:schemaRefs>

</xml_diff>

<commit_message>
iterators and generators python :snake:
</commit_message>
<xml_diff>
--- a/Utils/מקורות.docx
+++ b/Utils/מקורות.docx
@@ -5,6 +5,7 @@
     <w:p>
       <w:pPr>
         <w:rPr>
+          <w:rFonts w:hint="cs"/>
           <w:rtl/>
         </w:rPr>
       </w:pPr>
@@ -2598,13 +2599,38 @@
       <w:r>
         <w:t xml:space="preserve"> </w:t>
       </w:r>
+      <w:proofErr w:type="spellStart"/>
+      <w:r>
+        <w:rPr>
+          <w:rFonts w:hint="cs"/>
+          <w:rtl/>
+        </w:rPr>
+        <w:t>איטרטורים</w:t>
+      </w:r>
+      <w:proofErr w:type="spellEnd"/>
+      <w:r>
+        <w:rPr>
+          <w:rFonts w:hint="cs"/>
+          <w:rtl/>
+        </w:rPr>
+        <w:t>-------------------------------</w:t>
+      </w:r>
+      <w:hyperlink r:id="rId72" w:history="1">
+        <w:r>
+          <w:rPr>
+            <w:rStyle w:val="Hyperlink"/>
+          </w:rPr>
+          <w:t>Python tutorial: iterators and generators</w:t>
+        </w:r>
+      </w:hyperlink>
+    </w:p>
+    <w:p>
       <w:bookmarkStart w:id="0" w:name="_GoBack"/>
       <w:bookmarkEnd w:id="0"/>
     </w:p>
-    <w:p/>
     <w:sectPr>
-      <w:headerReference w:type="default" r:id="rId72"/>
-      <w:footerReference w:type="default" r:id="rId73"/>
+      <w:headerReference w:type="default" r:id="rId73"/>
+      <w:footerReference w:type="default" r:id="rId74"/>
       <w:pgSz w:w="11906" w:h="16838"/>
       <w:pgMar w:top="720" w:right="720" w:bottom="720" w:left="720" w:header="567" w:footer="708" w:gutter="0"/>
       <w:cols w:space="708"/>
@@ -5645,7 +5671,7 @@
 </file>
 
 <file path=customXml/itemProps1.xml><?xml version="1.0" encoding="utf-8"?>
-<ds:datastoreItem xmlns:ds="http://schemas.openxmlformats.org/officeDocument/2006/customXml" ds:itemID="{4C68DBBF-2844-4491-8462-4A936D68D3FB}">
+<ds:datastoreItem xmlns:ds="http://schemas.openxmlformats.org/officeDocument/2006/customXml" ds:itemID="{6BD420E8-C9A5-4374-A2D9-166A363C9BCD}">
   <ds:schemaRefs>
     <ds:schemaRef ds:uri="http://schemas.openxmlformats.org/officeDocument/2006/bibliography"/>
   </ds:schemaRefs>

</xml_diff>

<commit_message>
numerating subjects and strategy design patterns :snake:
</commit_message>
<xml_diff>
--- a/Utils/מקורות.docx
+++ b/Utils/מקורות.docx
@@ -5,7 +5,6 @@
     <w:p>
       <w:pPr>
         <w:rPr>
-          <w:rFonts w:hint="cs"/>
           <w:rtl/>
         </w:rPr>
       </w:pPr>
@@ -2625,12 +2624,163 @@
       </w:hyperlink>
     </w:p>
     <w:p>
-      <w:bookmarkStart w:id="0" w:name="_GoBack"/>
-      <w:bookmarkEnd w:id="0"/>
+      <w:pPr>
+        <w:rPr>
+          <w:rFonts w:hint="cs"/>
+          <w:rtl/>
+        </w:rPr>
+      </w:pPr>
+      <w:r>
+        <w:rPr>
+          <w:rFonts w:hint="cs"/>
+          <w:rtl/>
+        </w:rPr>
+        <w:t xml:space="preserve">תבנית עיצוב </w:t>
+      </w:r>
+      <w:r>
+        <w:t>strategy</w:t>
+      </w:r>
+      <w:r>
+        <w:rPr>
+          <w:rFonts w:hint="cs"/>
+          <w:rtl/>
+        </w:rPr>
+        <w:t xml:space="preserve">------------------- </w:t>
+      </w:r>
+      <w:hyperlink r:id="rId73" w:history="1">
+        <w:r>
+          <w:rPr>
+            <w:rStyle w:val="Hyperlink"/>
+            <w:rFonts w:hint="cs"/>
+            <w:rtl/>
+          </w:rPr>
+          <w:t xml:space="preserve">סרטון </w:t>
+        </w:r>
+        <w:proofErr w:type="spellStart"/>
+        <w:r>
+          <w:rPr>
+            <w:rStyle w:val="Hyperlink"/>
+            <w:rFonts w:hint="cs"/>
+            <w:rtl/>
+          </w:rPr>
+          <w:t>מיוטיוב</w:t>
+        </w:r>
+        <w:proofErr w:type="spellEnd"/>
+        <w:r>
+          <w:rPr>
+            <w:rStyle w:val="Hyperlink"/>
+            <w:rFonts w:hint="cs"/>
+            <w:rtl/>
+          </w:rPr>
+          <w:t xml:space="preserve"> על תבנית העיצוב בג'אווה</w:t>
+        </w:r>
+      </w:hyperlink>
+    </w:p>
+    <w:p>
+      <w:pPr>
+        <w:rPr>
+          <w:rFonts w:hint="cs"/>
+          <w:rtl/>
+        </w:rPr>
+      </w:pPr>
+      <w:r>
+        <w:rPr>
+          <w:rFonts w:hint="cs"/>
+          <w:rtl/>
+        </w:rPr>
+        <w:t xml:space="preserve">תבנית </w:t>
+      </w:r>
+      <w:r>
+        <w:t>strategy</w:t>
+      </w:r>
+      <w:r>
+        <w:rPr>
+          <w:rFonts w:hint="cs"/>
+          <w:rtl/>
+        </w:rPr>
+        <w:t xml:space="preserve"> בפייתון----------------- </w:t>
+      </w:r>
+      <w:hyperlink r:id="rId74" w:history="1">
+        <w:r>
+          <w:rPr>
+            <w:rStyle w:val="Hyperlink"/>
+            <w:rFonts w:hint="cs"/>
+            <w:rtl/>
+          </w:rPr>
+          <w:t xml:space="preserve">סרטון </w:t>
+        </w:r>
+        <w:proofErr w:type="spellStart"/>
+        <w:r>
+          <w:rPr>
+            <w:rStyle w:val="Hyperlink"/>
+            <w:rFonts w:hint="cs"/>
+            <w:rtl/>
+          </w:rPr>
+          <w:t>מיוטיוב</w:t>
+        </w:r>
+        <w:proofErr w:type="spellEnd"/>
+        <w:r>
+          <w:rPr>
+            <w:rStyle w:val="Hyperlink"/>
+            <w:rFonts w:hint="cs"/>
+            <w:rtl/>
+          </w:rPr>
+          <w:t xml:space="preserve"> על הדרך הנכונה לכתיבת </w:t>
+        </w:r>
+        <w:r>
+          <w:rPr>
+            <w:rStyle w:val="Hyperlink"/>
+          </w:rPr>
+          <w:t>strategy</w:t>
+        </w:r>
+        <w:r>
+          <w:rPr>
+            <w:rStyle w:val="Hyperlink"/>
+            <w:rFonts w:hint="cs"/>
+            <w:rtl/>
+          </w:rPr>
+          <w:t xml:space="preserve"> בפייתון</w:t>
+        </w:r>
+      </w:hyperlink>
+    </w:p>
+    <w:p>
+      <w:r>
+        <w:rPr>
+          <w:rFonts w:hint="cs"/>
+          <w:rtl/>
+        </w:rPr>
+        <w:t xml:space="preserve">תבנית </w:t>
+      </w:r>
+      <w:r>
+        <w:t xml:space="preserve">strategy </w:t>
+      </w:r>
+      <w:r>
+        <w:rPr>
+          <w:rFonts w:hint="cs"/>
+          <w:rtl/>
+        </w:rPr>
+        <w:t xml:space="preserve"> בפייתון ---------------</w:t>
+      </w:r>
+      <w:hyperlink r:id="rId75" w:history="1">
+        <w:r>
+          <w:rPr>
+            <w:rStyle w:val="Hyperlink"/>
+          </w:rPr>
+          <w:t>strategy pa</w:t>
+        </w:r>
+        <w:bookmarkStart w:id="0" w:name="_GoBack"/>
+        <w:bookmarkEnd w:id="0"/>
+        <w:r>
+          <w:rPr>
+            <w:rStyle w:val="Hyperlink"/>
+          </w:rPr>
+          <w:t>ttern python</w:t>
+        </w:r>
+      </w:hyperlink>
     </w:p>
     <w:sectPr>
-      <w:headerReference w:type="default" r:id="rId73"/>
-      <w:footerReference w:type="default" r:id="rId74"/>
+      <w:headerReference w:type="default" r:id="rId76"/>
+      <w:footerReference w:type="default" r:id="rId77"/>
       <w:pgSz w:w="11906" w:h="16838"/>
       <w:pgMar w:top="720" w:right="720" w:bottom="720" w:left="720" w:header="567" w:footer="708" w:gutter="0"/>
       <w:cols w:space="708"/>
@@ -5671,7 +5821,7 @@
 </file>
 
 <file path=customXml/itemProps1.xml><?xml version="1.0" encoding="utf-8"?>
-<ds:datastoreItem xmlns:ds="http://schemas.openxmlformats.org/officeDocument/2006/customXml" ds:itemID="{6BD420E8-C9A5-4374-A2D9-166A363C9BCD}">
+<ds:datastoreItem xmlns:ds="http://schemas.openxmlformats.org/officeDocument/2006/customXml" ds:itemID="{FE18DD64-132D-45ED-BC82-DB5B78AE966B}">
   <ds:schemaRefs>
     <ds:schemaRef ds:uri="http://schemas.openxmlformats.org/officeDocument/2006/bibliography"/>
   </ds:schemaRefs>

</xml_diff>

<commit_message>
numpy stack- scipy , networkx :snake:
</commit_message>
<xml_diff>
--- a/Utils/מקורות.docx
+++ b/Utils/מקורות.docx
@@ -2175,7 +2175,21 @@
           <w:rFonts w:hint="cs"/>
           <w:rtl/>
         </w:rPr>
-        <w:t xml:space="preserve"> על אותה פונק'-----------</w:t>
+        <w:t xml:space="preserve"> על אותה פונק'---</w:t>
+      </w:r>
+      <w:r>
+        <w:rPr>
+          <w:rFonts w:hint="cs"/>
+          <w:rtl/>
+        </w:rPr>
+        <w:t>-</w:t>
+      </w:r>
+      <w:r>
+        <w:rPr>
+          <w:rFonts w:hint="cs"/>
+          <w:rtl/>
+        </w:rPr>
+        <w:t>--------</w:t>
       </w:r>
       <w:hyperlink r:id="rId59" w:history="1">
         <w:r>
@@ -2313,7 +2327,21 @@
           <w:rFonts w:hint="cs"/>
           <w:rtl/>
         </w:rPr>
-        <w:t>האם כימוס בפייתון באמת קיים?-------------</w:t>
+        <w:t>האם כימוס בפייתון באמת קיים?----------</w:t>
+      </w:r>
+      <w:r>
+        <w:rPr>
+          <w:rFonts w:hint="cs"/>
+          <w:rtl/>
+        </w:rPr>
+        <w:t>-</w:t>
+      </w:r>
+      <w:r>
+        <w:rPr>
+          <w:rFonts w:hint="cs"/>
+          <w:rtl/>
+        </w:rPr>
+        <w:t>---</w:t>
       </w:r>
       <w:r>
         <w:fldChar w:fldCharType="begin"/>
@@ -2356,7 +2384,21 @@
           <w:rFonts w:hint="cs"/>
           <w:rtl/>
         </w:rPr>
-        <w:t>פרטיות בפייתון כמוסכמה-------------------</w:t>
+        <w:t>פרטיות בפייתון כמוסכמה---------------</w:t>
+      </w:r>
+      <w:r>
+        <w:rPr>
+          <w:rFonts w:hint="cs"/>
+          <w:rtl/>
+        </w:rPr>
+        <w:t>-</w:t>
+      </w:r>
+      <w:r>
+        <w:rPr>
+          <w:rFonts w:hint="cs"/>
+          <w:rtl/>
+        </w:rPr>
+        <w:t>----</w:t>
       </w:r>
       <w:hyperlink r:id="rId64" w:history="1">
         <w:r>
@@ -2397,6 +2439,13 @@
           <w:rFonts w:hint="cs"/>
           <w:rtl/>
         </w:rPr>
+        <w:t>-</w:t>
+      </w:r>
+      <w:r>
+        <w:rPr>
+          <w:rFonts w:hint="cs"/>
+          <w:rtl/>
+        </w:rPr>
         <w:t>--</w:t>
       </w:r>
       <w:hyperlink r:id="rId65" w:history="1">
@@ -2414,7 +2463,21 @@
           <w:rFonts w:hint="cs"/>
           <w:rtl/>
         </w:rPr>
-        <w:t>מחלקות אבסטרקטיות-----------------------</w:t>
+        <w:t>מחלקות אבסטרקטיות--------------------</w:t>
+      </w:r>
+      <w:r>
+        <w:rPr>
+          <w:rFonts w:hint="cs"/>
+          <w:rtl/>
+        </w:rPr>
+        <w:t>-</w:t>
+      </w:r>
+      <w:r>
+        <w:rPr>
+          <w:rFonts w:hint="cs"/>
+          <w:rtl/>
+        </w:rPr>
+        <w:t>---</w:t>
       </w:r>
       <w:hyperlink r:id="rId66" w:anchor=":~:text=A%20class%20is%20called%20an,be%20implemented%20by%20its%20subclasses." w:history="1">
         <w:r>
@@ -2439,7 +2502,21 @@
           <w:rFonts w:hint="cs"/>
           <w:rtl/>
         </w:rPr>
-        <w:t>"מתודות קסם"------------------------------</w:t>
+        <w:t>"מתודות קסם"--------------</w:t>
+      </w:r>
+      <w:r>
+        <w:rPr>
+          <w:rFonts w:hint="cs"/>
+          <w:rtl/>
+        </w:rPr>
+        <w:t>-</w:t>
+      </w:r>
+      <w:r>
+        <w:rPr>
+          <w:rFonts w:hint="cs"/>
+          <w:rtl/>
+        </w:rPr>
+        <w:t>----------------</w:t>
       </w:r>
       <w:hyperlink r:id="rId67" w:history="1">
         <w:r>
@@ -2461,7 +2538,21 @@
           <w:rFonts w:hint="cs"/>
           <w:rtl/>
         </w:rPr>
-        <w:t>אתחול אובייקט-----------------------------</w:t>
+        <w:t>אתחול אובייקט------------------</w:t>
+      </w:r>
+      <w:r>
+        <w:rPr>
+          <w:rFonts w:hint="cs"/>
+          <w:rtl/>
+        </w:rPr>
+        <w:t>-</w:t>
+      </w:r>
+      <w:r>
+        <w:rPr>
+          <w:rFonts w:hint="cs"/>
+          <w:rtl/>
+        </w:rPr>
+        <w:t>-----------</w:t>
       </w:r>
       <w:hyperlink r:id="rId68" w:history="1">
         <w:r>
@@ -2483,7 +2574,21 @@
           <w:rFonts w:hint="cs"/>
           <w:rtl/>
         </w:rPr>
-        <w:t>רשימה של פונקציות קסם-------------------</w:t>
+        <w:t>רשימה של פונקציות קסם---------</w:t>
+      </w:r>
+      <w:r>
+        <w:rPr>
+          <w:rFonts w:hint="cs"/>
+          <w:rtl/>
+        </w:rPr>
+        <w:t>-</w:t>
+      </w:r>
+      <w:r>
+        <w:rPr>
+          <w:rFonts w:hint="cs"/>
+          <w:rtl/>
+        </w:rPr>
+        <w:t>----------</w:t>
       </w:r>
       <w:hyperlink r:id="rId69" w:history="1">
         <w:proofErr w:type="spellStart"/>
@@ -2527,7 +2632,35 @@
           <w:rFonts w:hint="cs"/>
           <w:rtl/>
         </w:rPr>
-        <w:t xml:space="preserve"> --------------------------------</w:t>
+        <w:t xml:space="preserve"> -----------------------</w:t>
+      </w:r>
+      <w:r>
+        <w:rPr>
+          <w:rFonts w:hint="cs"/>
+          <w:rtl/>
+        </w:rPr>
+        <w:t>-</w:t>
+      </w:r>
+      <w:r>
+        <w:rPr>
+          <w:rFonts w:hint="cs"/>
+          <w:rtl/>
+        </w:rPr>
+        <w:t>---</w:t>
+      </w:r>
+      <w:r>
+        <w:rPr>
+          <w:rFonts w:hint="cs"/>
+          <w:rtl/>
+        </w:rPr>
+        <w:t>-</w:t>
+      </w:r>
+      <w:r>
+        <w:rPr>
+          <w:rFonts w:hint="cs"/>
+          <w:rtl/>
+        </w:rPr>
+        <w:t>------</w:t>
       </w:r>
       <w:hyperlink r:id="rId70" w:history="1">
         <w:proofErr w:type="spellStart"/>
@@ -2580,7 +2713,35 @@
           <w:rFonts w:hint="cs"/>
           <w:rtl/>
         </w:rPr>
-        <w:t>ניהול משאבים ----------------------------</w:t>
+        <w:t>ניהול משאבים -------------------</w:t>
+      </w:r>
+      <w:r>
+        <w:rPr>
+          <w:rFonts w:hint="cs"/>
+          <w:rtl/>
+        </w:rPr>
+        <w:t>-</w:t>
+      </w:r>
+      <w:r>
+        <w:rPr>
+          <w:rFonts w:hint="cs"/>
+          <w:rtl/>
+        </w:rPr>
+        <w:t>--</w:t>
+      </w:r>
+      <w:r>
+        <w:rPr>
+          <w:rFonts w:hint="cs"/>
+          <w:rtl/>
+        </w:rPr>
+        <w:t>-</w:t>
+      </w:r>
+      <w:r>
+        <w:rPr>
+          <w:rFonts w:hint="cs"/>
+          <w:rtl/>
+        </w:rPr>
+        <w:t>-------</w:t>
       </w:r>
       <w:r>
         <w:t xml:space="preserve"> </w:t>
@@ -2612,7 +2773,21 @@
           <w:rFonts w:hint="cs"/>
           <w:rtl/>
         </w:rPr>
-        <w:t>-------------------------------</w:t>
+        <w:t>-------------------------</w:t>
+      </w:r>
+      <w:r>
+        <w:rPr>
+          <w:rFonts w:hint="cs"/>
+          <w:rtl/>
+        </w:rPr>
+        <w:t>--</w:t>
+      </w:r>
+      <w:r>
+        <w:rPr>
+          <w:rFonts w:hint="cs"/>
+          <w:rtl/>
+        </w:rPr>
+        <w:t>------</w:t>
       </w:r>
       <w:hyperlink r:id="rId72" w:history="1">
         <w:r>
@@ -2626,7 +2801,6 @@
     <w:p>
       <w:pPr>
         <w:rPr>
-          <w:rFonts w:hint="cs"/>
           <w:rtl/>
         </w:rPr>
       </w:pPr>
@@ -2645,7 +2819,21 @@
           <w:rFonts w:hint="cs"/>
           <w:rtl/>
         </w:rPr>
-        <w:t xml:space="preserve">------------------- </w:t>
+        <w:t>--------------</w:t>
+      </w:r>
+      <w:r>
+        <w:rPr>
+          <w:rFonts w:hint="cs"/>
+          <w:rtl/>
+        </w:rPr>
+        <w:t>--</w:t>
+      </w:r>
+      <w:r>
+        <w:rPr>
+          <w:rFonts w:hint="cs"/>
+          <w:rtl/>
+        </w:rPr>
+        <w:t xml:space="preserve">----- </w:t>
       </w:r>
       <w:hyperlink r:id="rId73" w:history="1">
         <w:r>
@@ -2679,7 +2867,6 @@
     <w:p>
       <w:pPr>
         <w:rPr>
-          <w:rFonts w:hint="cs"/>
           <w:rtl/>
         </w:rPr>
       </w:pPr>
@@ -2698,7 +2885,21 @@
           <w:rFonts w:hint="cs"/>
           <w:rtl/>
         </w:rPr>
-        <w:t xml:space="preserve"> בפייתון----------------- </w:t>
+        <w:t xml:space="preserve"> בפייתון-----------</w:t>
+      </w:r>
+      <w:r>
+        <w:rPr>
+          <w:rFonts w:hint="cs"/>
+          <w:rtl/>
+        </w:rPr>
+        <w:t>--</w:t>
+      </w:r>
+      <w:r>
+        <w:rPr>
+          <w:rFonts w:hint="cs"/>
+          <w:rtl/>
+        </w:rPr>
+        <w:t xml:space="preserve">------ </w:t>
       </w:r>
       <w:hyperlink r:id="rId74" w:history="1">
         <w:r>
@@ -2744,6 +2945,12 @@
       </w:hyperlink>
     </w:p>
     <w:p>
+      <w:pPr>
+        <w:rPr>
+          <w:rFonts w:hint="cs"/>
+          <w:rtl/>
+        </w:rPr>
+      </w:pPr>
       <w:r>
         <w:rPr>
           <w:rFonts w:hint="cs"/>
@@ -2759,28 +2966,313 @@
           <w:rFonts w:hint="cs"/>
           <w:rtl/>
         </w:rPr>
-        <w:t xml:space="preserve"> בפייתון ---------------</w:t>
+        <w:t xml:space="preserve"> בפייתון ---------</w:t>
+      </w:r>
+      <w:r>
+        <w:rPr>
+          <w:rFonts w:hint="cs"/>
+          <w:rtl/>
+        </w:rPr>
+        <w:t>---</w:t>
+      </w:r>
+      <w:bookmarkStart w:id="0" w:name="_GoBack"/>
+      <w:bookmarkEnd w:id="0"/>
+      <w:r>
+        <w:rPr>
+          <w:rFonts w:hint="cs"/>
+          <w:rtl/>
+        </w:rPr>
+        <w:t>------</w:t>
       </w:r>
       <w:hyperlink r:id="rId75" w:history="1">
         <w:r>
           <w:rPr>
             <w:rStyle w:val="Hyperlink"/>
           </w:rPr>
-          <w:t>strategy pa</w:t>
-        </w:r>
-        <w:bookmarkStart w:id="0" w:name="_GoBack"/>
-        <w:bookmarkEnd w:id="0"/>
-        <w:r>
-          <w:rPr>
-            <w:rStyle w:val="Hyperlink"/>
-          </w:rPr>
-          <w:t>ttern python</w:t>
-        </w:r>
-      </w:hyperlink>
+          <w:t>strategy pattern python</w:t>
+        </w:r>
+      </w:hyperlink>
+    </w:p>
+    <w:p>
+      <w:pPr>
+        <w:rPr>
+          <w:rFonts w:hint="cs"/>
+          <w:rtl/>
+        </w:rPr>
+      </w:pPr>
+    </w:p>
+    <w:p>
+      <w:pPr>
+        <w:rPr>
+          <w:rFonts w:hint="cs"/>
+          <w:rtl/>
+        </w:rPr>
+      </w:pPr>
+    </w:p>
+    <w:p>
+      <w:pPr>
+        <w:rPr>
+          <w:rFonts w:hint="cs"/>
+          <w:rtl/>
+        </w:rPr>
+      </w:pPr>
+      <w:r>
+        <w:t>Numpy stack</w:t>
+      </w:r>
+      <w:r>
+        <w:rPr>
+          <w:rFonts w:hint="cs"/>
+          <w:rtl/>
+        </w:rPr>
+        <w:t xml:space="preserve">- </w:t>
+      </w:r>
+    </w:p>
+    <w:p>
+      <w:r>
+        <w:t>Numpy</w:t>
+      </w:r>
+      <w:r>
+        <w:rPr>
+          <w:rFonts w:hint="cs"/>
+          <w:rtl/>
+        </w:rPr>
+        <w:t xml:space="preserve"> ------------------------------</w:t>
+      </w:r>
+      <w:hyperlink r:id="rId76" w:history="1">
+        <w:r>
+          <w:rPr>
+            <w:rStyle w:val="Hyperlink"/>
+            <w:rFonts w:hint="cs"/>
+            <w:rtl/>
+          </w:rPr>
+          <w:t xml:space="preserve">מהקורס </w:t>
+        </w:r>
+        <w:proofErr w:type="spellStart"/>
+        <w:r>
+          <w:rPr>
+            <w:rStyle w:val="Hyperlink"/>
+          </w:rPr>
+          <w:t>udemy</w:t>
+        </w:r>
+        <w:proofErr w:type="spellEnd"/>
+        <w:r>
+          <w:rPr>
+            <w:rStyle w:val="Hyperlink"/>
+            <w:rFonts w:hint="cs"/>
+            <w:rtl/>
+          </w:rPr>
+          <w:t xml:space="preserve"> של </w:t>
+        </w:r>
+        <w:r>
+          <w:rPr>
+            <w:rStyle w:val="Hyperlink"/>
+          </w:rPr>
+          <w:t>lazy programmer</w:t>
+        </w:r>
+        <w:r>
+          <w:rPr>
+            <w:rStyle w:val="Hyperlink"/>
+            <w:rFonts w:hint="cs"/>
+            <w:rtl/>
+          </w:rPr>
+          <w:t xml:space="preserve"> על </w:t>
+        </w:r>
+        <w:r>
+          <w:rPr>
+            <w:rStyle w:val="Hyperlink"/>
+          </w:rPr>
+          <w:t>numpy stack</w:t>
+        </w:r>
+      </w:hyperlink>
+    </w:p>
+    <w:p>
+      <w:r>
+        <w:t>Matplotlib</w:t>
+      </w:r>
+      <w:r>
+        <w:rPr>
+          <w:rFonts w:hint="cs"/>
+          <w:rtl/>
+        </w:rPr>
+        <w:t>---------------------------</w:t>
+      </w:r>
+      <w:hyperlink r:id="rId77" w:history="1">
+        <w:r>
+          <w:rPr>
+            <w:rStyle w:val="Hyperlink"/>
+            <w:rFonts w:hint="cs"/>
+            <w:rtl/>
+          </w:rPr>
+          <w:t xml:space="preserve">מהקורס </w:t>
+        </w:r>
+        <w:proofErr w:type="spellStart"/>
+        <w:r>
+          <w:rPr>
+            <w:rStyle w:val="Hyperlink"/>
+          </w:rPr>
+          <w:t>udemy</w:t>
+        </w:r>
+        <w:proofErr w:type="spellEnd"/>
+        <w:r>
+          <w:rPr>
+            <w:rStyle w:val="Hyperlink"/>
+            <w:rFonts w:hint="cs"/>
+            <w:rtl/>
+          </w:rPr>
+          <w:t xml:space="preserve"> של </w:t>
+        </w:r>
+        <w:r>
+          <w:rPr>
+            <w:rStyle w:val="Hyperlink"/>
+          </w:rPr>
+          <w:t>lazy programmer</w:t>
+        </w:r>
+        <w:r>
+          <w:rPr>
+            <w:rStyle w:val="Hyperlink"/>
+            <w:rFonts w:hint="cs"/>
+            <w:rtl/>
+          </w:rPr>
+          <w:t xml:space="preserve"> על </w:t>
+        </w:r>
+        <w:r>
+          <w:rPr>
+            <w:rStyle w:val="Hyperlink"/>
+          </w:rPr>
+          <w:t>numpy stack</w:t>
+        </w:r>
+      </w:hyperlink>
+    </w:p>
+    <w:p>
+      <w:r>
+        <w:t>Pandas</w:t>
+      </w:r>
+      <w:r>
+        <w:rPr>
+          <w:rFonts w:hint="cs"/>
+          <w:rtl/>
+        </w:rPr>
+        <w:t>------------------------------</w:t>
+      </w:r>
+      <w:hyperlink r:id="rId78" w:history="1">
+        <w:r>
+          <w:rPr>
+            <w:rStyle w:val="Hyperlink"/>
+            <w:rFonts w:hint="cs"/>
+            <w:rtl/>
+          </w:rPr>
+          <w:t xml:space="preserve">מהקורס </w:t>
+        </w:r>
+        <w:proofErr w:type="spellStart"/>
+        <w:r>
+          <w:rPr>
+            <w:rStyle w:val="Hyperlink"/>
+          </w:rPr>
+          <w:t>udemy</w:t>
+        </w:r>
+        <w:proofErr w:type="spellEnd"/>
+        <w:r>
+          <w:rPr>
+            <w:rStyle w:val="Hyperlink"/>
+            <w:rFonts w:hint="cs"/>
+            <w:rtl/>
+          </w:rPr>
+          <w:t xml:space="preserve"> של </w:t>
+        </w:r>
+        <w:r>
+          <w:rPr>
+            <w:rStyle w:val="Hyperlink"/>
+          </w:rPr>
+          <w:t>lazy programmer</w:t>
+        </w:r>
+        <w:r>
+          <w:rPr>
+            <w:rStyle w:val="Hyperlink"/>
+            <w:rFonts w:hint="cs"/>
+            <w:rtl/>
+          </w:rPr>
+          <w:t xml:space="preserve"> על </w:t>
+        </w:r>
+        <w:r>
+          <w:rPr>
+            <w:rStyle w:val="Hyperlink"/>
+          </w:rPr>
+          <w:t>numpy stack</w:t>
+        </w:r>
+      </w:hyperlink>
+    </w:p>
+    <w:p>
+      <w:proofErr w:type="spellStart"/>
+      <w:r>
+        <w:lastRenderedPageBreak/>
+        <w:t>Scipy</w:t>
+      </w:r>
+      <w:proofErr w:type="spellEnd"/>
+      <w:r>
+        <w:rPr>
+          <w:rFonts w:hint="cs"/>
+          <w:rtl/>
+        </w:rPr>
+        <w:t>------------------------------</w:t>
+      </w:r>
+      <w:hyperlink r:id="rId79" w:history="1">
+        <w:r>
+          <w:rPr>
+            <w:rStyle w:val="Hyperlink"/>
+            <w:rFonts w:hint="cs"/>
+            <w:rtl/>
+          </w:rPr>
+          <w:t xml:space="preserve">מהקורס </w:t>
+        </w:r>
+        <w:proofErr w:type="spellStart"/>
+        <w:r>
+          <w:rPr>
+            <w:rStyle w:val="Hyperlink"/>
+          </w:rPr>
+          <w:t>udemy</w:t>
+        </w:r>
+        <w:proofErr w:type="spellEnd"/>
+        <w:r>
+          <w:rPr>
+            <w:rStyle w:val="Hyperlink"/>
+            <w:rFonts w:hint="cs"/>
+            <w:rtl/>
+          </w:rPr>
+          <w:t xml:space="preserve"> של </w:t>
+        </w:r>
+        <w:r>
+          <w:rPr>
+            <w:rStyle w:val="Hyperlink"/>
+          </w:rPr>
+          <w:t>lazy programmer</w:t>
+        </w:r>
+        <w:r>
+          <w:rPr>
+            <w:rStyle w:val="Hyperlink"/>
+            <w:rFonts w:hint="cs"/>
+            <w:rtl/>
+          </w:rPr>
+          <w:t xml:space="preserve"> על </w:t>
+        </w:r>
+        <w:r>
+          <w:rPr>
+            <w:rStyle w:val="Hyperlink"/>
+          </w:rPr>
+          <w:t>numpy stack</w:t>
+        </w:r>
+      </w:hyperlink>
+    </w:p>
+    <w:p>
+      <w:pPr>
+        <w:rPr>
+          <w:rFonts w:hint="cs"/>
+          <w:rtl/>
+        </w:rPr>
+      </w:pPr>
     </w:p>
     <w:sectPr>
-      <w:headerReference w:type="default" r:id="rId76"/>
-      <w:footerReference w:type="default" r:id="rId77"/>
+      <w:headerReference w:type="default" r:id="rId80"/>
+      <w:footerReference w:type="default" r:id="rId81"/>
       <w:pgSz w:w="11906" w:h="16838"/>
       <w:pgMar w:top="720" w:right="720" w:bottom="720" w:left="720" w:header="567" w:footer="708" w:gutter="0"/>
       <w:cols w:space="708"/>
@@ -5821,7 +6313,7 @@
 </file>
 
 <file path=customXml/itemProps1.xml><?xml version="1.0" encoding="utf-8"?>
-<ds:datastoreItem xmlns:ds="http://schemas.openxmlformats.org/officeDocument/2006/customXml" ds:itemID="{FE18DD64-132D-45ED-BC82-DB5B78AE966B}">
+<ds:datastoreItem xmlns:ds="http://schemas.openxmlformats.org/officeDocument/2006/customXml" ds:itemID="{1B782837-6061-43D4-A5F1-4B41F0AFF8C5}">
   <ds:schemaRefs>
     <ds:schemaRef ds:uri="http://schemas.openxmlformats.org/officeDocument/2006/bibliography"/>
   </ds:schemaRefs>

</xml_diff>

<commit_message>
debugging in python :snake:
</commit_message>
<xml_diff>
--- a/Utils/מקורות.docx
+++ b/Utils/מקורות.docx
@@ -178,7 +178,6 @@
         <w:t xml:space="preserve"> מהאתר </w:t>
       </w:r>
       <w:hyperlink r:id="rId11" w:history="1">
-        <w:proofErr w:type="spellStart"/>
         <w:r>
           <w:rPr>
             <w:rStyle w:val="Hyperlink"/>
@@ -197,7 +196,6 @@
           </w:rPr>
           <w:t>rthy</w:t>
         </w:r>
-        <w:proofErr w:type="spellEnd"/>
       </w:hyperlink>
       <w:r>
         <w:rPr>
@@ -341,14 +339,12 @@
         <w:t xml:space="preserve">מהאתר </w:t>
       </w:r>
       <w:hyperlink r:id="rId14" w:history="1">
-        <w:proofErr w:type="spellStart"/>
         <w:r>
           <w:rPr>
             <w:rStyle w:val="Hyperlink"/>
           </w:rPr>
           <w:t>tocode</w:t>
         </w:r>
-        <w:proofErr w:type="spellEnd"/>
         <w:r>
           <w:rPr>
             <w:rStyle w:val="Hyperlink"/>
@@ -542,23 +538,7 @@
           <w:rFonts w:hint="cs"/>
           <w:rtl/>
         </w:rPr>
-        <w:t xml:space="preserve">הורדה </w:t>
-      </w:r>
-      <w:proofErr w:type="spellStart"/>
-      <w:r>
-        <w:rPr>
-          <w:rFonts w:hint="cs"/>
-          <w:rtl/>
-        </w:rPr>
-        <w:t>לווינדוס</w:t>
-      </w:r>
-      <w:proofErr w:type="spellEnd"/>
-      <w:r>
-        <w:rPr>
-          <w:rFonts w:hint="cs"/>
-          <w:rtl/>
-        </w:rPr>
-        <w:t>-------</w:t>
+        <w:t>הורדה לווינדוס-------</w:t>
       </w:r>
       <w:r>
         <w:rPr>
@@ -1180,16 +1160,8 @@
           <w:rPr>
             <w:rStyle w:val="Hyperlink"/>
           </w:rPr>
-          <w:t xml:space="preserve">python </w:t>
-        </w:r>
-        <w:proofErr w:type="spellStart"/>
-        <w:r>
-          <w:rPr>
-            <w:rStyle w:val="Hyperlink"/>
-          </w:rPr>
-          <w:t>fstring</w:t>
-        </w:r>
-        <w:proofErr w:type="spellEnd"/>
+          <w:t>python fstring</w:t>
+        </w:r>
       </w:hyperlink>
     </w:p>
     <w:p>
@@ -1269,11 +1241,9 @@
           <w:rtl/>
         </w:rPr>
       </w:pPr>
-      <w:proofErr w:type="spellStart"/>
       <w:r>
         <w:t>NoneType</w:t>
       </w:r>
-      <w:proofErr w:type="spellEnd"/>
       <w:r>
         <w:rPr>
           <w:rFonts w:hint="cs"/>
@@ -1286,16 +1256,8 @@
           <w:rPr>
             <w:rStyle w:val="Hyperlink"/>
           </w:rPr>
-          <w:t xml:space="preserve">python- </w:t>
-        </w:r>
-        <w:proofErr w:type="spellStart"/>
-        <w:r>
-          <w:rPr>
-            <w:rStyle w:val="Hyperlink"/>
-          </w:rPr>
-          <w:t>NoneType</w:t>
-        </w:r>
-        <w:proofErr w:type="spellEnd"/>
+          <w:t>python- NoneType</w:t>
+        </w:r>
       </w:hyperlink>
     </w:p>
     <w:p>
@@ -1321,16 +1283,8 @@
           <w:rPr>
             <w:rStyle w:val="Hyperlink"/>
           </w:rPr>
-          <w:t xml:space="preserve">About null and </w:t>
-        </w:r>
-        <w:proofErr w:type="spellStart"/>
-        <w:r>
-          <w:rPr>
-            <w:rStyle w:val="Hyperlink"/>
-          </w:rPr>
-          <w:t>NoneType</w:t>
-        </w:r>
-        <w:proofErr w:type="spellEnd"/>
+          <w:t>About null and NoneType</w:t>
+        </w:r>
       </w:hyperlink>
     </w:p>
     <w:p>
@@ -1421,19 +1375,11 @@
         <w:t>------</w:t>
       </w:r>
       <w:hyperlink r:id="rId39" w:history="1">
-        <w:proofErr w:type="spellStart"/>
-        <w:r>
-          <w:rPr>
-            <w:rStyle w:val="Hyperlink"/>
-          </w:rPr>
-          <w:t>GeekForGeeks</w:t>
-        </w:r>
-        <w:proofErr w:type="spellEnd"/>
-        <w:r>
-          <w:rPr>
-            <w:rStyle w:val="Hyperlink"/>
-          </w:rPr>
-          <w:t>-convert a list</w:t>
+        <w:r>
+          <w:rPr>
+            <w:rStyle w:val="Hyperlink"/>
+          </w:rPr>
+          <w:t>GeekForGeeks-convert a list</w:t>
         </w:r>
       </w:hyperlink>
       <w:r>
@@ -1666,14 +1612,12 @@
         <w:t>להחזיר כמה ערכים מפונקציה------------------</w:t>
       </w:r>
       <w:hyperlink r:id="rId45" w:history="1">
-        <w:proofErr w:type="spellStart"/>
         <w:r>
           <w:rPr>
             <w:rStyle w:val="Hyperlink"/>
           </w:rPr>
           <w:t>stackoverflow</w:t>
         </w:r>
-        <w:proofErr w:type="spellEnd"/>
       </w:hyperlink>
     </w:p>
     <w:p>
@@ -1716,16 +1660,8 @@
           <w:rPr>
             <w:rStyle w:val="Hyperlink"/>
           </w:rPr>
-          <w:t xml:space="preserve">w3schools </w:t>
-        </w:r>
-        <w:proofErr w:type="spellStart"/>
-        <w:r>
-          <w:rPr>
-            <w:rStyle w:val="Hyperlink"/>
-          </w:rPr>
-          <w:t>variables_global</w:t>
-        </w:r>
-        <w:proofErr w:type="spellEnd"/>
+          <w:t>w3schools variables_global</w:t>
+        </w:r>
       </w:hyperlink>
     </w:p>
     <w:p>
@@ -1741,30 +1677,8 @@
           <w:rPr>
             <w:rStyle w:val="Hyperlink"/>
           </w:rPr>
-          <w:t xml:space="preserve">python </w:t>
-        </w:r>
-        <w:proofErr w:type="spellStart"/>
-        <w:r>
-          <w:rPr>
-            <w:rStyle w:val="Hyperlink"/>
-          </w:rPr>
-          <w:t>args</w:t>
-        </w:r>
-        <w:proofErr w:type="spellEnd"/>
-        <w:r>
-          <w:rPr>
-            <w:rStyle w:val="Hyperlink"/>
-          </w:rPr>
-          <w:t xml:space="preserve"> and </w:t>
-        </w:r>
-        <w:proofErr w:type="spellStart"/>
-        <w:r>
-          <w:rPr>
-            <w:rStyle w:val="Hyperlink"/>
-          </w:rPr>
-          <w:t>kwargs</w:t>
-        </w:r>
-        <w:proofErr w:type="spellEnd"/>
+          <w:t>python args and kwargs</w:t>
+        </w:r>
       </w:hyperlink>
     </w:p>
     <w:p>
@@ -1891,19 +1805,11 @@
         <w:t>-------</w:t>
       </w:r>
       <w:hyperlink r:id="rId53" w:anchor=":~:text=str.,a%20string%20through%20positional%20formatting." w:history="1">
-        <w:proofErr w:type="spellStart"/>
-        <w:r>
-          <w:rPr>
-            <w:rStyle w:val="Hyperlink"/>
-          </w:rPr>
-          <w:t>GeeksForGeeks</w:t>
-        </w:r>
-        <w:proofErr w:type="spellEnd"/>
-        <w:r>
-          <w:rPr>
-            <w:rStyle w:val="Hyperlink"/>
-          </w:rPr>
-          <w:t xml:space="preserve"> –format function</w:t>
+        <w:r>
+          <w:rPr>
+            <w:rStyle w:val="Hyperlink"/>
+          </w:rPr>
+          <w:t>GeeksForGeeks –format function</w:t>
         </w:r>
       </w:hyperlink>
     </w:p>
@@ -1935,19 +1841,11 @@
         <w:t>------</w:t>
       </w:r>
       <w:hyperlink r:id="rId54" w:history="1">
-        <w:proofErr w:type="spellStart"/>
-        <w:r>
-          <w:rPr>
-            <w:rStyle w:val="Hyperlink"/>
-          </w:rPr>
-          <w:t>GeekForGeeks</w:t>
-        </w:r>
-        <w:proofErr w:type="spellEnd"/>
-        <w:r>
-          <w:rPr>
-            <w:rStyle w:val="Hyperlink"/>
-          </w:rPr>
-          <w:t>- files handling python</w:t>
+        <w:r>
+          <w:rPr>
+            <w:rStyle w:val="Hyperlink"/>
+          </w:rPr>
+          <w:t>GeekForGeeks- files handling python</w:t>
         </w:r>
       </w:hyperlink>
     </w:p>
@@ -2021,16 +1919,8 @@
           <w:rPr>
             <w:rStyle w:val="Hyperlink"/>
           </w:rPr>
-          <w:t xml:space="preserve">5 thing you're doing </w:t>
-        </w:r>
-        <w:proofErr w:type="spellStart"/>
-        <w:r>
-          <w:rPr>
-            <w:rStyle w:val="Hyperlink"/>
-          </w:rPr>
-          <w:t>worng</w:t>
-        </w:r>
-        <w:proofErr w:type="spellEnd"/>
+          <w:t>5 thing you're doing worng</w:t>
+        </w:r>
       </w:hyperlink>
       <w:r>
         <w:t xml:space="preserve"> </w:t>
@@ -2253,19 +2143,11 @@
         <w:t>מתודות אינסטנס, מחלקה וסטטיות-----------</w:t>
       </w:r>
       <w:hyperlink r:id="rId61" w:anchor=":~:text=Instance%20methods%20need%20a%20class,access%20to%20cls%20or%20self%20." w:history="1">
-        <w:proofErr w:type="spellStart"/>
-        <w:r>
-          <w:rPr>
-            <w:rStyle w:val="Hyperlink"/>
-          </w:rPr>
-          <w:t>realPython</w:t>
-        </w:r>
-        <w:proofErr w:type="spellEnd"/>
-        <w:r>
-          <w:rPr>
-            <w:rStyle w:val="Hyperlink"/>
-          </w:rPr>
-          <w:t xml:space="preserve"> –instance ,class and static methods</w:t>
+        <w:r>
+          <w:rPr>
+            <w:rStyle w:val="Hyperlink"/>
+          </w:rPr>
+          <w:t>realPython –instance ,class and static methods</w:t>
         </w:r>
       </w:hyperlink>
     </w:p>
@@ -2287,16 +2169,8 @@
           <w:rPr>
             <w:rStyle w:val="Hyperlink"/>
           </w:rPr>
-          <w:t xml:space="preserve">Python super() function: </w:t>
-        </w:r>
-        <w:proofErr w:type="spellStart"/>
-        <w:r>
-          <w:rPr>
-            <w:rStyle w:val="Hyperlink"/>
-          </w:rPr>
-          <w:t>RealPython</w:t>
-        </w:r>
-        <w:proofErr w:type="spellEnd"/>
+          <w:t>Python super() function: RealPython</w:t>
+        </w:r>
       </w:hyperlink>
     </w:p>
     <w:p>
@@ -2343,35 +2217,14 @@
         </w:rPr>
         <w:t>---</w:t>
       </w:r>
-      <w:r>
-        <w:fldChar w:fldCharType="begin"/>
-      </w:r>
-      <w:r>
-        <w:instrText xml:space="preserve"> HYPERLINK "https://www.geeksforgeeks.org/name-mangling-in-python/" </w:instrText>
-      </w:r>
-      <w:r>
-        <w:fldChar w:fldCharType="separate"/>
-      </w:r>
-      <w:proofErr w:type="gramStart"/>
-      <w:r>
-        <w:rPr>
-          <w:rStyle w:val="Hyperlink"/>
-        </w:rPr>
-        <w:t>name</w:t>
-      </w:r>
-      <w:proofErr w:type="gramEnd"/>
-      <w:r>
-        <w:rPr>
-          <w:rStyle w:val="Hyperlink"/>
-        </w:rPr>
-        <w:t xml:space="preserve"> mangling</w:t>
-      </w:r>
-      <w:r>
-        <w:rPr>
-          <w:rStyle w:val="Hyperlink"/>
-        </w:rPr>
-        <w:fldChar w:fldCharType="end"/>
-      </w:r>
+      <w:hyperlink r:id="rId64" w:history="1">
+        <w:r>
+          <w:rPr>
+            <w:rStyle w:val="Hyperlink"/>
+          </w:rPr>
+          <w:t>name mangling</w:t>
+        </w:r>
+      </w:hyperlink>
     </w:p>
     <w:p>
       <w:pPr>
@@ -2400,7 +2253,7 @@
         </w:rPr>
         <w:t>----</w:t>
       </w:r>
-      <w:hyperlink r:id="rId64" w:history="1">
+      <w:hyperlink r:id="rId65" w:history="1">
         <w:r>
           <w:rPr>
             <w:rStyle w:val="Hyperlink"/>
@@ -2448,7 +2301,7 @@
         </w:rPr>
         <w:t>--</w:t>
       </w:r>
-      <w:hyperlink r:id="rId65" w:history="1">
+      <w:hyperlink r:id="rId66" w:history="1">
         <w:r>
           <w:rPr>
             <w:rStyle w:val="Hyperlink"/>
@@ -2479,7 +2332,7 @@
         </w:rPr>
         <w:t>---</w:t>
       </w:r>
-      <w:hyperlink r:id="rId66" w:anchor=":~:text=A%20class%20is%20called%20an,be%20implemented%20by%20its%20subclasses." w:history="1">
+      <w:hyperlink r:id="rId67" w:anchor=":~:text=A%20class%20is%20called%20an,be%20implemented%20by%20its%20subclasses." w:history="1">
         <w:r>
           <w:rPr>
             <w:rStyle w:val="Hyperlink"/>
@@ -2518,7 +2371,7 @@
         </w:rPr>
         <w:t>----------------</w:t>
       </w:r>
-      <w:hyperlink r:id="rId67" w:history="1">
+      <w:hyperlink r:id="rId68" w:history="1">
         <w:r>
           <w:rPr>
             <w:rStyle w:val="Hyperlink"/>
@@ -2554,7 +2407,7 @@
         </w:rPr>
         <w:t>-----------</w:t>
       </w:r>
-      <w:hyperlink r:id="rId68" w:history="1">
+      <w:hyperlink r:id="rId69" w:history="1">
         <w:r>
           <w:rPr>
             <w:rStyle w:val="Hyperlink"/>
@@ -2590,31 +2443,19 @@
         </w:rPr>
         <w:t>----------</w:t>
       </w:r>
-      <w:hyperlink r:id="rId69" w:history="1">
-        <w:proofErr w:type="spellStart"/>
-        <w:r>
-          <w:rPr>
-            <w:rStyle w:val="Hyperlink"/>
-          </w:rPr>
-          <w:t>rszalski</w:t>
-        </w:r>
-        <w:proofErr w:type="spellEnd"/>
-        <w:r>
-          <w:rPr>
-            <w:rStyle w:val="Hyperlink"/>
-          </w:rPr>
-          <w:t>-magic methods</w:t>
-        </w:r>
-      </w:hyperlink>
-    </w:p>
-    <w:p>
-      <w:proofErr w:type="spellStart"/>
-      <w:proofErr w:type="gramStart"/>
+      <w:hyperlink r:id="rId70" w:history="1">
+        <w:r>
+          <w:rPr>
+            <w:rStyle w:val="Hyperlink"/>
+          </w:rPr>
+          <w:t>rszalski-magic methods</w:t>
+        </w:r>
+      </w:hyperlink>
+    </w:p>
+    <w:p>
       <w:r>
         <w:t>Str</w:t>
       </w:r>
-      <w:proofErr w:type="spellEnd"/>
-      <w:proofErr w:type="gramEnd"/>
       <w:r>
         <w:rPr>
           <w:rFonts w:hint="cs"/>
@@ -2622,11 +2463,9 @@
         </w:rPr>
         <w:t xml:space="preserve"> ו- </w:t>
       </w:r>
-      <w:proofErr w:type="spellStart"/>
       <w:r>
         <w:t>repr</w:t>
       </w:r>
-      <w:proofErr w:type="spellEnd"/>
       <w:r>
         <w:rPr>
           <w:rFonts w:hint="cs"/>
@@ -2662,48 +2501,12 @@
         </w:rPr>
         <w:t>------</w:t>
       </w:r>
-      <w:hyperlink r:id="rId70" w:history="1">
-        <w:proofErr w:type="spellStart"/>
-        <w:r>
-          <w:rPr>
-            <w:rStyle w:val="Hyperlink"/>
-          </w:rPr>
-          <w:t>stackoverflow</w:t>
-        </w:r>
-        <w:proofErr w:type="spellEnd"/>
-        <w:r>
-          <w:rPr>
-            <w:rStyle w:val="Hyperlink"/>
-          </w:rPr>
-          <w:t>- __</w:t>
-        </w:r>
-        <w:proofErr w:type="spellStart"/>
-        <w:r>
-          <w:rPr>
-            <w:rStyle w:val="Hyperlink"/>
-          </w:rPr>
-          <w:t>str</w:t>
-        </w:r>
-        <w:proofErr w:type="spellEnd"/>
-        <w:r>
-          <w:rPr>
-            <w:rStyle w:val="Hyperlink"/>
-          </w:rPr>
-          <w:t>__ and __</w:t>
-        </w:r>
-        <w:proofErr w:type="spellStart"/>
-        <w:r>
-          <w:rPr>
-            <w:rStyle w:val="Hyperlink"/>
-          </w:rPr>
-          <w:t>repr</w:t>
-        </w:r>
-        <w:proofErr w:type="spellEnd"/>
-        <w:r>
-          <w:rPr>
-            <w:rStyle w:val="Hyperlink"/>
-          </w:rPr>
-          <w:t>__</w:t>
+      <w:hyperlink r:id="rId71" w:history="1">
+        <w:r>
+          <w:rPr>
+            <w:rStyle w:val="Hyperlink"/>
+          </w:rPr>
+          <w:t>stackoverflow- __str__ and __repr__</w:t>
         </w:r>
       </w:hyperlink>
     </w:p>
@@ -2746,7 +2549,7 @@
       <w:r>
         <w:t xml:space="preserve"> </w:t>
       </w:r>
-      <w:hyperlink r:id="rId71" w:history="1">
+      <w:hyperlink r:id="rId72" w:history="1">
         <w:r>
           <w:rPr>
             <w:rStyle w:val="Hyperlink"/>
@@ -2759,21 +2562,12 @@
       <w:r>
         <w:t xml:space="preserve"> </w:t>
       </w:r>
-      <w:proofErr w:type="spellStart"/>
-      <w:r>
-        <w:rPr>
-          <w:rFonts w:hint="cs"/>
-          <w:rtl/>
-        </w:rPr>
-        <w:t>איטרטורים</w:t>
-      </w:r>
-      <w:proofErr w:type="spellEnd"/>
-      <w:r>
-        <w:rPr>
-          <w:rFonts w:hint="cs"/>
-          <w:rtl/>
-        </w:rPr>
-        <w:t>-------------------------</w:t>
+      <w:r>
+        <w:rPr>
+          <w:rFonts w:hint="cs"/>
+          <w:rtl/>
+        </w:rPr>
+        <w:t>איטרטורים-------------------------</w:t>
       </w:r>
       <w:r>
         <w:rPr>
@@ -2789,7 +2583,7 @@
         </w:rPr>
         <w:t>------</w:t>
       </w:r>
-      <w:hyperlink r:id="rId72" w:history="1">
+      <w:hyperlink r:id="rId73" w:history="1">
         <w:r>
           <w:rPr>
             <w:rStyle w:val="Hyperlink"/>
@@ -2835,32 +2629,76 @@
         </w:rPr>
         <w:t xml:space="preserve">----- </w:t>
       </w:r>
-      <w:hyperlink r:id="rId73" w:history="1">
+      <w:hyperlink r:id="rId74" w:history="1">
         <w:r>
           <w:rPr>
             <w:rStyle w:val="Hyperlink"/>
             <w:rFonts w:hint="cs"/>
             <w:rtl/>
           </w:rPr>
-          <w:t xml:space="preserve">סרטון </w:t>
-        </w:r>
-        <w:proofErr w:type="spellStart"/>
+          <w:t>סרטון מיוטיוב על תבנית העיצוב בג'אווה</w:t>
+        </w:r>
+      </w:hyperlink>
+    </w:p>
+    <w:p>
+      <w:pPr>
+        <w:rPr>
+          <w:rtl/>
+        </w:rPr>
+      </w:pPr>
+      <w:r>
+        <w:rPr>
+          <w:rFonts w:hint="cs"/>
+          <w:rtl/>
+        </w:rPr>
+        <w:t xml:space="preserve">תבנית </w:t>
+      </w:r>
+      <w:r>
+        <w:t>strategy</w:t>
+      </w:r>
+      <w:r>
+        <w:rPr>
+          <w:rFonts w:hint="cs"/>
+          <w:rtl/>
+        </w:rPr>
+        <w:t xml:space="preserve"> בפייתון-----------</w:t>
+      </w:r>
+      <w:r>
+        <w:rPr>
+          <w:rFonts w:hint="cs"/>
+          <w:rtl/>
+        </w:rPr>
+        <w:t>--</w:t>
+      </w:r>
+      <w:r>
+        <w:rPr>
+          <w:rFonts w:hint="cs"/>
+          <w:rtl/>
+        </w:rPr>
+        <w:t xml:space="preserve">------ </w:t>
+      </w:r>
+      <w:hyperlink r:id="rId75" w:history="1">
         <w:r>
           <w:rPr>
             <w:rStyle w:val="Hyperlink"/>
             <w:rFonts w:hint="cs"/>
             <w:rtl/>
           </w:rPr>
-          <w:t>מיוטיוב</w:t>
-        </w:r>
-        <w:proofErr w:type="spellEnd"/>
+          <w:t xml:space="preserve">סרטון מיוטיוב על הדרך הנכונה לכתיבת </w:t>
+        </w:r>
+        <w:r>
+          <w:rPr>
+            <w:rStyle w:val="Hyperlink"/>
+          </w:rPr>
+          <w:t>strategy</w:t>
+        </w:r>
         <w:r>
           <w:rPr>
             <w:rStyle w:val="Hyperlink"/>
             <w:rFonts w:hint="cs"/>
             <w:rtl/>
           </w:rPr>
-          <w:t xml:space="preserve"> על תבנית העיצוב בג'אווה</w:t>
+          <w:t xml:space="preserve"> בפייתון</w:t>
         </w:r>
       </w:hyperlink>
     </w:p>
@@ -2878,463 +2716,483 @@
         <w:t xml:space="preserve">תבנית </w:t>
       </w:r>
       <w:r>
-        <w:t>strategy</w:t>
-      </w:r>
-      <w:r>
-        <w:rPr>
-          <w:rFonts w:hint="cs"/>
-          <w:rtl/>
-        </w:rPr>
-        <w:t xml:space="preserve"> בפייתון-----------</w:t>
-      </w:r>
-      <w:r>
-        <w:rPr>
-          <w:rFonts w:hint="cs"/>
-          <w:rtl/>
-        </w:rPr>
-        <w:t>--</w:t>
-      </w:r>
-      <w:r>
-        <w:rPr>
-          <w:rFonts w:hint="cs"/>
-          <w:rtl/>
-        </w:rPr>
-        <w:t xml:space="preserve">------ </w:t>
-      </w:r>
-      <w:hyperlink r:id="rId74" w:history="1">
+        <w:t xml:space="preserve">strategy </w:t>
+      </w:r>
+      <w:r>
+        <w:rPr>
+          <w:rFonts w:hint="cs"/>
+          <w:rtl/>
+        </w:rPr>
+        <w:t xml:space="preserve"> בפייתון ---------</w:t>
+      </w:r>
+      <w:r>
+        <w:rPr>
+          <w:rFonts w:hint="cs"/>
+          <w:rtl/>
+        </w:rPr>
+        <w:t>---</w:t>
+      </w:r>
+      <w:r>
+        <w:rPr>
+          <w:rFonts w:hint="cs"/>
+          <w:rtl/>
+        </w:rPr>
+        <w:t>------</w:t>
+      </w:r>
+      <w:hyperlink r:id="rId76" w:history="1">
+        <w:r>
+          <w:rPr>
+            <w:rStyle w:val="Hyperlink"/>
+          </w:rPr>
+          <w:t>strategy pattern python</w:t>
+        </w:r>
+      </w:hyperlink>
+    </w:p>
+    <w:p>
+      <w:pPr>
+        <w:rPr>
+          <w:rtl/>
+        </w:rPr>
+      </w:pPr>
+    </w:p>
+    <w:p>
+      <w:pPr>
+        <w:rPr>
+          <w:rtl/>
+        </w:rPr>
+      </w:pPr>
+    </w:p>
+    <w:p>
+      <w:pPr>
+        <w:rPr>
+          <w:rtl/>
+        </w:rPr>
+      </w:pPr>
+      <w:r>
+        <w:t>Numpy stack</w:t>
+      </w:r>
+      <w:r>
+        <w:rPr>
+          <w:rFonts w:hint="cs"/>
+          <w:rtl/>
+        </w:rPr>
+        <w:t xml:space="preserve">- </w:t>
+      </w:r>
+    </w:p>
+    <w:p>
+      <w:r>
+        <w:t>Numpy</w:t>
+      </w:r>
+      <w:r>
+        <w:rPr>
+          <w:rFonts w:hint="cs"/>
+          <w:rtl/>
+        </w:rPr>
+        <w:t xml:space="preserve"> ------------------------------</w:t>
+      </w:r>
+      <w:hyperlink r:id="rId77" w:history="1">
         <w:r>
           <w:rPr>
             <w:rStyle w:val="Hyperlink"/>
             <w:rFonts w:hint="cs"/>
             <w:rtl/>
           </w:rPr>
-          <w:t xml:space="preserve">סרטון </w:t>
-        </w:r>
-        <w:proofErr w:type="spellStart"/>
+          <w:t xml:space="preserve">מהקורס </w:t>
+        </w:r>
+        <w:r>
+          <w:rPr>
+            <w:rStyle w:val="Hyperlink"/>
+          </w:rPr>
+          <w:t>udemy</w:t>
+        </w:r>
         <w:r>
           <w:rPr>
             <w:rStyle w:val="Hyperlink"/>
             <w:rFonts w:hint="cs"/>
             <w:rtl/>
           </w:rPr>
-          <w:t>מיוטיוב</w:t>
-        </w:r>
-        <w:proofErr w:type="spellEnd"/>
+          <w:t xml:space="preserve"> של </w:t>
+        </w:r>
+        <w:r>
+          <w:rPr>
+            <w:rStyle w:val="Hyperlink"/>
+          </w:rPr>
+          <w:t>lazy programmer</w:t>
+        </w:r>
         <w:r>
           <w:rPr>
             <w:rStyle w:val="Hyperlink"/>
             <w:rFonts w:hint="cs"/>
             <w:rtl/>
           </w:rPr>
-          <w:t xml:space="preserve"> על הדרך הנכונה לכתיבת </w:t>
-        </w:r>
-        <w:r>
-          <w:rPr>
-            <w:rStyle w:val="Hyperlink"/>
-          </w:rPr>
-          <w:t>strategy</w:t>
-        </w:r>
+          <w:t xml:space="preserve"> על </w:t>
+        </w:r>
+        <w:r>
+          <w:rPr>
+            <w:rStyle w:val="Hyperlink"/>
+          </w:rPr>
+          <w:t>numpy stack</w:t>
+        </w:r>
+      </w:hyperlink>
+    </w:p>
+    <w:p>
+      <w:r>
+        <w:t>Matplotlib</w:t>
+      </w:r>
+      <w:r>
+        <w:rPr>
+          <w:rFonts w:hint="cs"/>
+          <w:rtl/>
+        </w:rPr>
+        <w:t>---------------------------</w:t>
+      </w:r>
+      <w:hyperlink r:id="rId78" w:history="1">
         <w:r>
           <w:rPr>
             <w:rStyle w:val="Hyperlink"/>
             <w:rFonts w:hint="cs"/>
             <w:rtl/>
           </w:rPr>
-          <w:t xml:space="preserve"> בפייתון</w:t>
-        </w:r>
-      </w:hyperlink>
-    </w:p>
-    <w:p>
-      <w:pPr>
-        <w:rPr>
-          <w:rtl/>
-        </w:rPr>
-      </w:pPr>
-      <w:r>
-        <w:rPr>
-          <w:rFonts w:hint="cs"/>
-          <w:rtl/>
-        </w:rPr>
-        <w:t xml:space="preserve">תבנית </w:t>
-      </w:r>
-      <w:r>
-        <w:t xml:space="preserve">strategy </w:t>
-      </w:r>
-      <w:r>
-        <w:rPr>
-          <w:rFonts w:hint="cs"/>
-          <w:rtl/>
-        </w:rPr>
-        <w:t xml:space="preserve"> בפייתון ---------</w:t>
-      </w:r>
-      <w:r>
-        <w:rPr>
-          <w:rFonts w:hint="cs"/>
-          <w:rtl/>
-        </w:rPr>
-        <w:t>---</w:t>
-      </w:r>
-      <w:r>
-        <w:rPr>
-          <w:rFonts w:hint="cs"/>
-          <w:rtl/>
-        </w:rPr>
-        <w:t>------</w:t>
-      </w:r>
-      <w:hyperlink r:id="rId75" w:history="1">
-        <w:r>
-          <w:rPr>
-            <w:rStyle w:val="Hyperlink"/>
-          </w:rPr>
-          <w:t>strategy pattern python</w:t>
-        </w:r>
-      </w:hyperlink>
-    </w:p>
-    <w:p>
-      <w:pPr>
-        <w:rPr>
-          <w:rtl/>
-        </w:rPr>
-      </w:pPr>
-    </w:p>
-    <w:p>
-      <w:pPr>
-        <w:rPr>
-          <w:rtl/>
-        </w:rPr>
-      </w:pPr>
-    </w:p>
-    <w:p>
-      <w:pPr>
-        <w:rPr>
-          <w:rtl/>
-        </w:rPr>
-      </w:pPr>
-      <w:r>
-        <w:t>Numpy stack</w:t>
-      </w:r>
-      <w:r>
-        <w:rPr>
-          <w:rFonts w:hint="cs"/>
-          <w:rtl/>
-        </w:rPr>
-        <w:t xml:space="preserve">- </w:t>
-      </w:r>
-    </w:p>
-    <w:p>
-      <w:r>
-        <w:t>Numpy</w:t>
-      </w:r>
-      <w:r>
-        <w:rPr>
-          <w:rFonts w:hint="cs"/>
-          <w:rtl/>
-        </w:rPr>
-        <w:t xml:space="preserve"> ------------------------------</w:t>
-      </w:r>
-      <w:hyperlink r:id="rId76" w:history="1">
+          <w:t xml:space="preserve">מהקורס </w:t>
+        </w:r>
+        <w:r>
+          <w:rPr>
+            <w:rStyle w:val="Hyperlink"/>
+          </w:rPr>
+          <w:t>udemy</w:t>
+        </w:r>
         <w:r>
           <w:rPr>
             <w:rStyle w:val="Hyperlink"/>
             <w:rFonts w:hint="cs"/>
             <w:rtl/>
           </w:rPr>
-          <w:t xml:space="preserve">מהקורס </w:t>
-        </w:r>
-        <w:proofErr w:type="spellStart"/>
-        <w:r>
-          <w:rPr>
-            <w:rStyle w:val="Hyperlink"/>
-          </w:rPr>
-          <w:t>udemy</w:t>
-        </w:r>
-        <w:proofErr w:type="spellEnd"/>
+          <w:t xml:space="preserve"> של </w:t>
+        </w:r>
+        <w:r>
+          <w:rPr>
+            <w:rStyle w:val="Hyperlink"/>
+          </w:rPr>
+          <w:t>lazy programmer</w:t>
+        </w:r>
         <w:r>
           <w:rPr>
             <w:rStyle w:val="Hyperlink"/>
             <w:rFonts w:hint="cs"/>
             <w:rtl/>
           </w:rPr>
-          <w:t xml:space="preserve"> של </w:t>
-        </w:r>
-        <w:r>
-          <w:rPr>
-            <w:rStyle w:val="Hyperlink"/>
-          </w:rPr>
-          <w:t>lazy programmer</w:t>
-        </w:r>
+          <w:t xml:space="preserve"> על </w:t>
+        </w:r>
+        <w:r>
+          <w:rPr>
+            <w:rStyle w:val="Hyperlink"/>
+          </w:rPr>
+          <w:t>numpy stack</w:t>
+        </w:r>
+      </w:hyperlink>
+    </w:p>
+    <w:p>
+      <w:r>
+        <w:t>Pandas</w:t>
+      </w:r>
+      <w:r>
+        <w:rPr>
+          <w:rFonts w:hint="cs"/>
+          <w:rtl/>
+        </w:rPr>
+        <w:t>------------------------------</w:t>
+      </w:r>
+      <w:hyperlink r:id="rId79" w:history="1">
         <w:r>
           <w:rPr>
             <w:rStyle w:val="Hyperlink"/>
             <w:rFonts w:hint="cs"/>
             <w:rtl/>
           </w:rPr>
-          <w:t xml:space="preserve"> על </w:t>
-        </w:r>
-        <w:r>
-          <w:rPr>
-            <w:rStyle w:val="Hyperlink"/>
-          </w:rPr>
-          <w:t>numpy stack</w:t>
-        </w:r>
-      </w:hyperlink>
-    </w:p>
-    <w:p>
-      <w:r>
-        <w:t>Matplotlib</w:t>
-      </w:r>
-      <w:r>
-        <w:rPr>
-          <w:rFonts w:hint="cs"/>
-          <w:rtl/>
-        </w:rPr>
-        <w:t>---------------------------</w:t>
-      </w:r>
-      <w:hyperlink r:id="rId77" w:history="1">
+          <w:t xml:space="preserve">מהקורס </w:t>
+        </w:r>
+        <w:r>
+          <w:rPr>
+            <w:rStyle w:val="Hyperlink"/>
+          </w:rPr>
+          <w:t>udemy</w:t>
+        </w:r>
         <w:r>
           <w:rPr>
             <w:rStyle w:val="Hyperlink"/>
             <w:rFonts w:hint="cs"/>
             <w:rtl/>
           </w:rPr>
-          <w:t xml:space="preserve">מהקורס </w:t>
-        </w:r>
-        <w:proofErr w:type="spellStart"/>
-        <w:r>
-          <w:rPr>
-            <w:rStyle w:val="Hyperlink"/>
-          </w:rPr>
-          <w:t>udemy</w:t>
-        </w:r>
-        <w:proofErr w:type="spellEnd"/>
+          <w:t xml:space="preserve"> של </w:t>
+        </w:r>
+        <w:r>
+          <w:rPr>
+            <w:rStyle w:val="Hyperlink"/>
+          </w:rPr>
+          <w:t>lazy programmer</w:t>
+        </w:r>
         <w:r>
           <w:rPr>
             <w:rStyle w:val="Hyperlink"/>
             <w:rFonts w:hint="cs"/>
             <w:rtl/>
           </w:rPr>
-          <w:t xml:space="preserve"> של </w:t>
-        </w:r>
-        <w:r>
-          <w:rPr>
-            <w:rStyle w:val="Hyperlink"/>
-          </w:rPr>
-          <w:t>lazy programmer</w:t>
-        </w:r>
+          <w:t xml:space="preserve"> על </w:t>
+        </w:r>
+        <w:r>
+          <w:rPr>
+            <w:rStyle w:val="Hyperlink"/>
+          </w:rPr>
+          <w:t>numpy stack</w:t>
+        </w:r>
+      </w:hyperlink>
+    </w:p>
+    <w:p>
+      <w:pPr>
+        <w:rPr>
+          <w:rtl/>
+        </w:rPr>
+      </w:pPr>
+      <w:r>
+        <w:lastRenderedPageBreak/>
+        <w:t>Scipy</w:t>
+      </w:r>
+      <w:r>
+        <w:rPr>
+          <w:rFonts w:hint="cs"/>
+          <w:rtl/>
+        </w:rPr>
+        <w:t>------------------------------</w:t>
+      </w:r>
+      <w:hyperlink r:id="rId80" w:history="1">
         <w:r>
           <w:rPr>
             <w:rStyle w:val="Hyperlink"/>
             <w:rFonts w:hint="cs"/>
             <w:rtl/>
           </w:rPr>
-          <w:t xml:space="preserve"> על </w:t>
-        </w:r>
-        <w:r>
-          <w:rPr>
-            <w:rStyle w:val="Hyperlink"/>
-          </w:rPr>
-          <w:t>numpy stack</w:t>
-        </w:r>
-      </w:hyperlink>
-    </w:p>
-    <w:p>
-      <w:r>
-        <w:t>Pandas</w:t>
-      </w:r>
-      <w:r>
-        <w:rPr>
-          <w:rFonts w:hint="cs"/>
-          <w:rtl/>
-        </w:rPr>
-        <w:t>------------------------------</w:t>
-      </w:r>
-      <w:hyperlink r:id="rId78" w:history="1">
+          <w:t xml:space="preserve">מהקורס </w:t>
+        </w:r>
+        <w:r>
+          <w:rPr>
+            <w:rStyle w:val="Hyperlink"/>
+          </w:rPr>
+          <w:t>udemy</w:t>
+        </w:r>
         <w:r>
           <w:rPr>
             <w:rStyle w:val="Hyperlink"/>
             <w:rFonts w:hint="cs"/>
             <w:rtl/>
           </w:rPr>
-          <w:t xml:space="preserve">מהקורס </w:t>
-        </w:r>
-        <w:proofErr w:type="spellStart"/>
-        <w:r>
-          <w:rPr>
-            <w:rStyle w:val="Hyperlink"/>
-          </w:rPr>
-          <w:t>udemy</w:t>
-        </w:r>
-        <w:proofErr w:type="spellEnd"/>
+          <w:t xml:space="preserve"> של </w:t>
+        </w:r>
+        <w:r>
+          <w:rPr>
+            <w:rStyle w:val="Hyperlink"/>
+          </w:rPr>
+          <w:t>lazy programmer</w:t>
+        </w:r>
         <w:r>
           <w:rPr>
             <w:rStyle w:val="Hyperlink"/>
             <w:rFonts w:hint="cs"/>
             <w:rtl/>
           </w:rPr>
-          <w:t xml:space="preserve"> של </w:t>
-        </w:r>
-        <w:r>
-          <w:rPr>
-            <w:rStyle w:val="Hyperlink"/>
-          </w:rPr>
-          <w:t>lazy programmer</w:t>
-        </w:r>
+          <w:t xml:space="preserve"> על </w:t>
+        </w:r>
+        <w:r>
+          <w:rPr>
+            <w:rStyle w:val="Hyperlink"/>
+          </w:rPr>
+          <w:t>numpy stack</w:t>
+        </w:r>
+      </w:hyperlink>
+    </w:p>
+    <w:p>
+      <w:pPr>
+        <w:rPr>
+          <w:rtl/>
+        </w:rPr>
+      </w:pPr>
+      <w:r>
+        <w:t>NetworkX</w:t>
+      </w:r>
+      <w:r>
+        <w:rPr>
+          <w:rFonts w:hint="cs"/>
+          <w:rtl/>
+        </w:rPr>
+        <w:t>------------------------</w:t>
+      </w:r>
+      <w:r>
+        <w:t xml:space="preserve"> </w:t>
+      </w:r>
+      <w:hyperlink r:id="rId81" w:history="1">
         <w:r>
           <w:rPr>
             <w:rStyle w:val="Hyperlink"/>
             <w:rFonts w:hint="cs"/>
             <w:rtl/>
           </w:rPr>
-          <w:t xml:space="preserve"> על </w:t>
-        </w:r>
-        <w:r>
-          <w:rPr>
-            <w:rStyle w:val="Hyperlink"/>
-          </w:rPr>
-          <w:t>numpy stack</w:t>
-        </w:r>
-      </w:hyperlink>
-    </w:p>
-    <w:p>
-      <w:pPr>
-        <w:rPr>
-          <w:rFonts w:hint="cs"/>
-          <w:rtl/>
-        </w:rPr>
-      </w:pPr>
-      <w:proofErr w:type="spellStart"/>
-      <w:r>
-        <w:lastRenderedPageBreak/>
-        <w:t>Scipy</w:t>
-      </w:r>
-      <w:proofErr w:type="spellEnd"/>
-      <w:r>
-        <w:rPr>
-          <w:rFonts w:hint="cs"/>
-          <w:rtl/>
-        </w:rPr>
-        <w:t>------------------------------</w:t>
-      </w:r>
-      <w:hyperlink r:id="rId79" w:history="1">
+          <w:t>מהאתר הרשמי של הספרייה</w:t>
+        </w:r>
+      </w:hyperlink>
+    </w:p>
+    <w:p>
+      <w:pPr>
+        <w:rPr>
+          <w:rFonts w:hint="cs"/>
+          <w:rtl/>
+        </w:rPr>
+      </w:pPr>
+      <w:r>
+        <w:t>CVXPY</w:t>
+      </w:r>
+      <w:r>
+        <w:rPr>
+          <w:rFonts w:hint="cs"/>
+          <w:rtl/>
+        </w:rPr>
+        <w:t xml:space="preserve">--------------------------- </w:t>
+      </w:r>
+      <w:hyperlink r:id="rId82" w:history="1">
         <w:r>
           <w:rPr>
             <w:rStyle w:val="Hyperlink"/>
             <w:rFonts w:hint="cs"/>
             <w:rtl/>
           </w:rPr>
-          <w:t xml:space="preserve">מהקורס </w:t>
-        </w:r>
-        <w:proofErr w:type="spellStart"/>
-        <w:r>
-          <w:rPr>
-            <w:rStyle w:val="Hyperlink"/>
-          </w:rPr>
-          <w:t>udemy</w:t>
-        </w:r>
-        <w:proofErr w:type="spellEnd"/>
+          <w:t>מהאתר של הספרייה</w:t>
+        </w:r>
+      </w:hyperlink>
+      <w:r>
+        <w:rPr>
+          <w:rFonts w:hint="cs"/>
+          <w:rtl/>
+        </w:rPr>
+        <w:t xml:space="preserve"> </w:t>
+      </w:r>
+    </w:p>
+    <w:p>
+      <w:pPr>
+        <w:rPr>
+          <w:rFonts w:hint="cs"/>
+          <w:rtl/>
+        </w:rPr>
+      </w:pPr>
+    </w:p>
+    <w:p>
+      <w:pPr>
+        <w:rPr>
+          <w:rFonts w:hint="cs"/>
+          <w:rtl/>
+        </w:rPr>
+      </w:pPr>
+      <w:r>
+        <w:rPr>
+          <w:rFonts w:hint="cs"/>
+          <w:rtl/>
+        </w:rPr>
+        <w:t>נושאים מתקדמים-</w:t>
+      </w:r>
+    </w:p>
+    <w:p>
+      <w:pPr>
+        <w:rPr>
+          <w:rFonts w:hint="cs"/>
+          <w:rtl/>
+        </w:rPr>
+      </w:pPr>
+      <w:r>
+        <w:t>Doctest</w:t>
+      </w:r>
+      <w:r>
+        <w:rPr>
+          <w:rFonts w:hint="cs"/>
+          <w:rtl/>
+        </w:rPr>
+        <w:t xml:space="preserve"> ------------------------ </w:t>
+      </w:r>
+      <w:hyperlink r:id="rId83" w:history="1">
         <w:r>
           <w:rPr>
             <w:rStyle w:val="Hyperlink"/>
             <w:rFonts w:hint="cs"/>
             <w:rtl/>
           </w:rPr>
-          <w:t xml:space="preserve"> של </w:t>
-        </w:r>
-        <w:r>
-          <w:rPr>
-            <w:rStyle w:val="Hyperlink"/>
-          </w:rPr>
-          <w:t>lazy programmer</w:t>
-        </w:r>
+          <w:t xml:space="preserve">מהדוקומנטציה על </w:t>
+        </w:r>
+        <w:r>
+          <w:rPr>
+            <w:rStyle w:val="Hyperlink"/>
+          </w:rPr>
+          <w:t>doctest</w:t>
+        </w:r>
+      </w:hyperlink>
+    </w:p>
+    <w:p>
+      <w:pPr>
+        <w:rPr>
+          <w:rFonts w:hint="cs"/>
+          <w:rtl/>
+        </w:rPr>
+      </w:pPr>
+      <w:r>
+        <w:t>Logging</w:t>
+      </w:r>
+      <w:r>
+        <w:rPr>
+          <w:rFonts w:hint="cs"/>
+          <w:rtl/>
+        </w:rPr>
+        <w:t xml:space="preserve"> -----------------------</w:t>
+      </w:r>
+      <w:r>
+        <w:rPr>
+          <w:rFonts w:hint="cs"/>
+          <w:rtl/>
+        </w:rPr>
+        <w:t xml:space="preserve"> </w:t>
+      </w:r>
+      <w:hyperlink r:id="rId84" w:history="1">
         <w:r>
           <w:rPr>
             <w:rStyle w:val="Hyperlink"/>
             <w:rFonts w:hint="cs"/>
             <w:rtl/>
           </w:rPr>
-          <w:t xml:space="preserve"> על </w:t>
-        </w:r>
-        <w:r>
-          <w:rPr>
-            <w:rStyle w:val="Hyperlink"/>
-          </w:rPr>
-          <w:t>numpy stack</w:t>
-        </w:r>
-      </w:hyperlink>
-    </w:p>
-    <w:p>
-      <w:pPr>
-        <w:rPr>
-          <w:rFonts w:hint="cs"/>
-          <w:rtl/>
-        </w:rPr>
-      </w:pPr>
-      <w:proofErr w:type="spellStart"/>
-      <w:r>
-        <w:t>NetworkX</w:t>
-      </w:r>
-      <w:proofErr w:type="spellEnd"/>
-      <w:r>
-        <w:rPr>
-          <w:rFonts w:hint="cs"/>
-          <w:rtl/>
-        </w:rPr>
-        <w:t>------------------------</w:t>
-      </w:r>
-      <w:r>
-        <w:t xml:space="preserve"> </w:t>
-      </w:r>
-      <w:hyperlink r:id="rId80" w:history="1">
+          <w:t xml:space="preserve">מסרטון של הערוץ </w:t>
+        </w:r>
+        <w:r>
+          <w:rPr>
+            <w:rStyle w:val="Hyperlink"/>
+          </w:rPr>
+          <w:t>socratica</w:t>
+        </w:r>
         <w:r>
           <w:rPr>
             <w:rStyle w:val="Hyperlink"/>
             <w:rFonts w:hint="cs"/>
             <w:rtl/>
           </w:rPr>
-          <w:t>מהאתר הרשמי של הספרייה</w:t>
-        </w:r>
-      </w:hyperlink>
-    </w:p>
-    <w:p>
-      <w:pPr>
-        <w:rPr>
-          <w:rFonts w:hint="cs"/>
-          <w:rtl/>
-        </w:rPr>
-      </w:pPr>
-      <w:r>
-        <w:t>CVXPY</w:t>
-      </w:r>
-      <w:r>
-        <w:rPr>
-          <w:rFonts w:hint="cs"/>
-          <w:rtl/>
-        </w:rPr>
-        <w:t xml:space="preserve">--------------------------- </w:t>
-      </w:r>
-      <w:hyperlink r:id="rId81" w:history="1">
-        <w:r>
-          <w:rPr>
-            <w:rStyle w:val="Hyperlink"/>
-            <w:rFonts w:hint="cs"/>
-            <w:rtl/>
-          </w:rPr>
-          <w:t>מהאתר של הספרייה</w:t>
-        </w:r>
-      </w:hyperlink>
-      <w:r>
-        <w:rPr>
-          <w:rFonts w:hint="cs"/>
-          <w:rtl/>
-        </w:rPr>
-        <w:t xml:space="preserve"> </w:t>
-      </w:r>
+          <w:t xml:space="preserve"> .</w:t>
+        </w:r>
+      </w:hyperlink>
+    </w:p>
+    <w:p>
+      <w:pPr>
+        <w:rPr>
+          <w:rFonts w:hint="cs"/>
+          <w:rtl/>
+        </w:rPr>
+      </w:pPr>
       <w:bookmarkStart w:id="0" w:name="_GoBack"/>
       <w:bookmarkEnd w:id="0"/>
     </w:p>
     <w:sectPr>
-      <w:headerReference w:type="default" r:id="rId82"/>
-      <w:footerReference w:type="default" r:id="rId83"/>
+      <w:headerReference w:type="default" r:id="rId85"/>
+      <w:footerReference w:type="default" r:id="rId86"/>
       <w:pgSz w:w="11906" w:h="16838"/>
       <w:pgMar w:top="720" w:right="720" w:bottom="720" w:left="720" w:header="567" w:footer="708" w:gutter="0"/>
       <w:cols w:space="708"/>
@@ -6375,7 +6233,7 @@
 </file>
 
 <file path=customXml/itemProps1.xml><?xml version="1.0" encoding="utf-8"?>
-<ds:datastoreItem xmlns:ds="http://schemas.openxmlformats.org/officeDocument/2006/customXml" ds:itemID="{1EE2A594-2136-46F4-989C-CA4A9015C3BB}">
+<ds:datastoreItem xmlns:ds="http://schemas.openxmlformats.org/officeDocument/2006/customXml" ds:itemID="{96C2414B-42E4-4862-9F0E-523108580A79}">
   <ds:schemaRefs>
     <ds:schemaRef ds:uri="http://schemas.openxmlformats.org/officeDocument/2006/bibliography"/>
   </ds:schemaRefs>

</xml_diff>

<commit_message>
sqlite and threads :snake:
</commit_message>
<xml_diff>
--- a/Utils/מקורות.docx
+++ b/Utils/מקורות.docx
@@ -3440,7 +3440,6 @@
     <w:p>
       <w:pPr>
         <w:rPr>
-          <w:rFonts w:hint="cs"/>
           <w:rtl/>
         </w:rPr>
       </w:pPr>
@@ -3499,7 +3498,6 @@
     <w:p>
       <w:pPr>
         <w:rPr>
-          <w:rFonts w:hint="cs"/>
           <w:rtl/>
         </w:rPr>
       </w:pPr>
@@ -3534,20 +3532,99 @@
           <w:rtl/>
         </w:rPr>
       </w:pPr>
+      <w:r>
+        <w:rPr>
+          <w:rFonts w:hint="cs"/>
+          <w:rtl/>
+        </w:rPr>
+        <w:t xml:space="preserve">מרוץ תהליכונים ------------------- </w:t>
+      </w:r>
+      <w:hyperlink r:id="rId86" w:history="1">
+        <w:r>
+          <w:rPr>
+            <w:rStyle w:val="Hyperlink"/>
+            <w:rFonts w:hint="cs"/>
+            <w:rtl/>
+          </w:rPr>
+          <w:t xml:space="preserve">מהאתר </w:t>
+        </w:r>
+        <w:r>
+          <w:rPr>
+            <w:rStyle w:val="Hyperlink"/>
+          </w:rPr>
+          <w:t>real python</w:t>
+        </w:r>
+      </w:hyperlink>
+    </w:p>
+    <w:p>
+      <w:proofErr w:type="spellStart"/>
+      <w:r>
+        <w:t>Sqlite</w:t>
+      </w:r>
+      <w:proofErr w:type="spellEnd"/>
+      <w:r>
+        <w:rPr>
+          <w:rFonts w:hint="cs"/>
+          <w:rtl/>
+        </w:rPr>
+        <w:t>----------------------------</w:t>
+      </w:r>
+      <w:hyperlink r:id="rId87" w:history="1">
+        <w:r>
+          <w:rPr>
+            <w:rStyle w:val="Hyperlink"/>
+          </w:rPr>
+          <w:t xml:space="preserve">introduction to </w:t>
+        </w:r>
+        <w:proofErr w:type="spellStart"/>
+        <w:r>
+          <w:rPr>
+            <w:rStyle w:val="Hyperlink"/>
+          </w:rPr>
+          <w:t>sqlite</w:t>
+        </w:r>
+        <w:proofErr w:type="spellEnd"/>
+        <w:r>
+          <w:rPr>
+            <w:rStyle w:val="Hyperlink"/>
+          </w:rPr>
+          <w:t>- python central.io</w:t>
+        </w:r>
+      </w:hyperlink>
       <w:bookmarkStart w:id="0" w:name="_GoBack"/>
       <w:bookmarkEnd w:id="0"/>
     </w:p>
     <w:p>
       <w:pPr>
         <w:rPr>
-          <w:rFonts w:hint="cs"/>
+          <w:rtl/>
+        </w:rPr>
+      </w:pPr>
+      <w:r>
+        <w:rPr>
+          <w:rFonts w:hint="cs"/>
+          <w:rtl/>
+        </w:rPr>
+        <w:t xml:space="preserve"> </w:t>
+      </w:r>
+    </w:p>
+    <w:p>
+      <w:pPr>
+        <w:rPr>
+          <w:rtl/>
+        </w:rPr>
+      </w:pPr>
+    </w:p>
+    <w:p>
+      <w:pPr>
+        <w:rPr>
           <w:rtl/>
         </w:rPr>
       </w:pPr>
     </w:p>
     <w:sectPr>
-      <w:headerReference w:type="default" r:id="rId86"/>
-      <w:footerReference w:type="default" r:id="rId87"/>
+      <w:headerReference w:type="default" r:id="rId88"/>
+      <w:footerReference w:type="default" r:id="rId89"/>
       <w:pgSz w:w="11906" w:h="16838"/>
       <w:pgMar w:top="720" w:right="720" w:bottom="720" w:left="720" w:header="567" w:footer="708" w:gutter="0"/>
       <w:cols w:space="708"/>
@@ -6588,7 +6665,7 @@
 </file>
 
 <file path=customXml/itemProps1.xml><?xml version="1.0" encoding="utf-8"?>
-<ds:datastoreItem xmlns:ds="http://schemas.openxmlformats.org/officeDocument/2006/customXml" ds:itemID="{1810D374-E8DB-490F-AD3A-375426735777}">
+<ds:datastoreItem xmlns:ds="http://schemas.openxmlformats.org/officeDocument/2006/customXml" ds:itemID="{17BF3E4E-02E6-4F81-8882-D20DAE5E4EAB}">
   <ds:schemaRefs>
     <ds:schemaRef ds:uri="http://schemas.openxmlformats.org/officeDocument/2006/bibliography"/>
   </ds:schemaRefs>

</xml_diff>

<commit_message>
flask error-screen and memoization :snake:
</commit_message>
<xml_diff>
--- a/Utils/מקורות.docx
+++ b/Utils/מקורות.docx
@@ -2911,6 +2911,7 @@
     <w:p>
       <w:pPr>
         <w:rPr>
+          <w:rFonts w:hint="cs"/>
           <w:rtl/>
         </w:rPr>
       </w:pPr>
@@ -2960,41 +2961,34 @@
           <w:rtl/>
         </w:rPr>
       </w:pPr>
-    </w:p>
-    <w:p>
-      <w:pPr>
-        <w:rPr>
-          <w:rtl/>
-        </w:rPr>
-      </w:pPr>
-    </w:p>
-    <w:p>
-      <w:pPr>
-        <w:rPr>
-          <w:rtl/>
-        </w:rPr>
-      </w:pPr>
-      <w:r>
-        <w:t>Numpy stack</w:t>
-      </w:r>
-      <w:r>
-        <w:rPr>
-          <w:rFonts w:hint="cs"/>
-          <w:rtl/>
-        </w:rPr>
-        <w:t xml:space="preserve">- </w:t>
-      </w:r>
-    </w:p>
-    <w:p>
-      <w:r>
-        <w:t>Numpy</w:t>
-      </w:r>
-      <w:r>
-        <w:rPr>
-          <w:rFonts w:hint="cs"/>
-          <w:rtl/>
-        </w:rPr>
-        <w:t xml:space="preserve"> ------------------------------</w:t>
+      <w:r>
+        <w:rPr>
+          <w:rFonts w:hint="cs"/>
+          <w:rtl/>
+        </w:rPr>
+        <w:t xml:space="preserve">תבנית </w:t>
+      </w:r>
+      <w:r>
+        <w:t>cache</w:t>
+      </w:r>
+      <w:r>
+        <w:rPr>
+          <w:rFonts w:hint="cs"/>
+          <w:rtl/>
+        </w:rPr>
+        <w:t xml:space="preserve"> ו-</w:t>
+      </w:r>
+      <w:proofErr w:type="spellStart"/>
+      <w:r>
+        <w:t>meomization</w:t>
+      </w:r>
+      <w:proofErr w:type="spellEnd"/>
+      <w:r>
+        <w:rPr>
+          <w:rFonts w:hint="cs"/>
+          <w:rtl/>
+        </w:rPr>
+        <w:t xml:space="preserve">---------- </w:t>
       </w:r>
       <w:hyperlink r:id="rId76" w:history="1">
         <w:r>
@@ -3003,152 +2997,232 @@
             <w:rFonts w:hint="cs"/>
             <w:rtl/>
           </w:rPr>
-          <w:t xml:space="preserve">מהקורס </w:t>
+          <w:t xml:space="preserve">סרטון </w:t>
         </w:r>
         <w:proofErr w:type="spellStart"/>
-        <w:r>
-          <w:rPr>
-            <w:rStyle w:val="Hyperlink"/>
-          </w:rPr>
-          <w:t>udemy</w:t>
-        </w:r>
-        <w:proofErr w:type="spellEnd"/>
         <w:r>
           <w:rPr>
             <w:rStyle w:val="Hyperlink"/>
             <w:rFonts w:hint="cs"/>
             <w:rtl/>
           </w:rPr>
-          <w:t xml:space="preserve"> של </w:t>
-        </w:r>
-        <w:r>
-          <w:rPr>
-            <w:rStyle w:val="Hyperlink"/>
-          </w:rPr>
-          <w:t>lazy programmer</w:t>
-        </w:r>
+          <w:t>מיוטיוב</w:t>
+        </w:r>
+        <w:proofErr w:type="spellEnd"/>
         <w:r>
           <w:rPr>
             <w:rStyle w:val="Hyperlink"/>
             <w:rFonts w:hint="cs"/>
             <w:rtl/>
           </w:rPr>
-          <w:t xml:space="preserve"> על </w:t>
-        </w:r>
-        <w:r>
-          <w:rPr>
-            <w:rStyle w:val="Hyperlink"/>
-          </w:rPr>
-          <w:t>numpy stack</w:t>
-        </w:r>
-      </w:hyperlink>
-    </w:p>
-    <w:p>
-      <w:r>
-        <w:t>Matplotlib</w:t>
-      </w:r>
-      <w:r>
-        <w:rPr>
-          <w:rFonts w:hint="cs"/>
-          <w:rtl/>
-        </w:rPr>
-        <w:t>---------------------------</w:t>
-      </w:r>
-      <w:hyperlink r:id="rId77" w:history="1">
+          <w:t xml:space="preserve"> של הערוץ </w:t>
+        </w:r>
+        <w:proofErr w:type="spellStart"/>
+        <w:r>
+          <w:rPr>
+            <w:rStyle w:val="Hyperlink"/>
+          </w:rPr>
+          <w:t>socratica</w:t>
+        </w:r>
+        <w:proofErr w:type="spellEnd"/>
         <w:r>
           <w:rPr>
             <w:rStyle w:val="Hyperlink"/>
             <w:rFonts w:hint="cs"/>
             <w:rtl/>
           </w:rPr>
-          <w:t xml:space="preserve">מהקורס </w:t>
-        </w:r>
-        <w:proofErr w:type="spellStart"/>
-        <w:r>
-          <w:rPr>
-            <w:rStyle w:val="Hyperlink"/>
-          </w:rPr>
-          <w:t>udemy</w:t>
-        </w:r>
-        <w:proofErr w:type="spellEnd"/>
+          <w:t xml:space="preserve"> .</w:t>
+        </w:r>
+      </w:hyperlink>
+    </w:p>
+    <w:p>
+      <w:pPr>
+        <w:rPr>
+          <w:rtl/>
+        </w:rPr>
+      </w:pPr>
+    </w:p>
+    <w:p>
+      <w:pPr>
+        <w:rPr>
+          <w:rtl/>
+        </w:rPr>
+      </w:pPr>
+      <w:r>
+        <w:t>Numpy stack</w:t>
+      </w:r>
+      <w:r>
+        <w:rPr>
+          <w:rFonts w:hint="cs"/>
+          <w:rtl/>
+        </w:rPr>
+        <w:t xml:space="preserve">- </w:t>
+      </w:r>
+    </w:p>
+    <w:p>
+      <w:r>
+        <w:t>Numpy</w:t>
+      </w:r>
+      <w:r>
+        <w:rPr>
+          <w:rFonts w:hint="cs"/>
+          <w:rtl/>
+        </w:rPr>
+        <w:t xml:space="preserve"> ------------------------------</w:t>
+      </w:r>
+      <w:hyperlink r:id="rId77" w:history="1">
         <w:r>
           <w:rPr>
             <w:rStyle w:val="Hyperlink"/>
             <w:rFonts w:hint="cs"/>
             <w:rtl/>
           </w:rPr>
-          <w:t xml:space="preserve"> של </w:t>
-        </w:r>
-        <w:r>
-          <w:rPr>
-            <w:rStyle w:val="Hyperlink"/>
-          </w:rPr>
-          <w:t>lazy programmer</w:t>
-        </w:r>
+          <w:t xml:space="preserve">מהקורס </w:t>
+        </w:r>
+        <w:proofErr w:type="spellStart"/>
+        <w:r>
+          <w:rPr>
+            <w:rStyle w:val="Hyperlink"/>
+          </w:rPr>
+          <w:t>udemy</w:t>
+        </w:r>
+        <w:proofErr w:type="spellEnd"/>
         <w:r>
           <w:rPr>
             <w:rStyle w:val="Hyperlink"/>
             <w:rFonts w:hint="cs"/>
             <w:rtl/>
           </w:rPr>
-          <w:t xml:space="preserve"> על </w:t>
-        </w:r>
-        <w:r>
-          <w:rPr>
-            <w:rStyle w:val="Hyperlink"/>
-          </w:rPr>
-          <w:t>numpy stack</w:t>
-        </w:r>
-      </w:hyperlink>
-    </w:p>
-    <w:p>
-      <w:r>
-        <w:t>Pandas</w:t>
-      </w:r>
-      <w:r>
-        <w:rPr>
-          <w:rFonts w:hint="cs"/>
-          <w:rtl/>
-        </w:rPr>
-        <w:t>------------------------------</w:t>
-      </w:r>
-      <w:hyperlink r:id="rId78" w:history="1">
+          <w:t xml:space="preserve"> של </w:t>
+        </w:r>
+        <w:r>
+          <w:rPr>
+            <w:rStyle w:val="Hyperlink"/>
+          </w:rPr>
+          <w:t>lazy programmer</w:t>
+        </w:r>
         <w:r>
           <w:rPr>
             <w:rStyle w:val="Hyperlink"/>
             <w:rFonts w:hint="cs"/>
             <w:rtl/>
           </w:rPr>
-          <w:t xml:space="preserve">מהקורס </w:t>
-        </w:r>
-        <w:proofErr w:type="spellStart"/>
-        <w:r>
-          <w:rPr>
-            <w:rStyle w:val="Hyperlink"/>
-          </w:rPr>
-          <w:t>udemy</w:t>
-        </w:r>
-        <w:proofErr w:type="spellEnd"/>
+          <w:t xml:space="preserve"> על </w:t>
+        </w:r>
+        <w:r>
+          <w:rPr>
+            <w:rStyle w:val="Hyperlink"/>
+          </w:rPr>
+          <w:t>numpy stack</w:t>
+        </w:r>
+      </w:hyperlink>
+    </w:p>
+    <w:p>
+      <w:r>
+        <w:t>Matplotlib</w:t>
+      </w:r>
+      <w:r>
+        <w:rPr>
+          <w:rFonts w:hint="cs"/>
+          <w:rtl/>
+        </w:rPr>
+        <w:t>---------------------------</w:t>
+      </w:r>
+      <w:hyperlink r:id="rId78" w:history="1">
         <w:r>
           <w:rPr>
             <w:rStyle w:val="Hyperlink"/>
             <w:rFonts w:hint="cs"/>
             <w:rtl/>
           </w:rPr>
-          <w:t xml:space="preserve"> של </w:t>
-        </w:r>
-        <w:r>
-          <w:rPr>
-            <w:rStyle w:val="Hyperlink"/>
-          </w:rPr>
-          <w:t>lazy programmer</w:t>
-        </w:r>
+          <w:t xml:space="preserve">מהקורס </w:t>
+        </w:r>
+        <w:proofErr w:type="spellStart"/>
+        <w:r>
+          <w:rPr>
+            <w:rStyle w:val="Hyperlink"/>
+          </w:rPr>
+          <w:t>udemy</w:t>
+        </w:r>
+        <w:proofErr w:type="spellEnd"/>
         <w:r>
           <w:rPr>
             <w:rStyle w:val="Hyperlink"/>
             <w:rFonts w:hint="cs"/>
             <w:rtl/>
           </w:rPr>
+          <w:t xml:space="preserve"> של </w:t>
+        </w:r>
+        <w:r>
+          <w:rPr>
+            <w:rStyle w:val="Hyperlink"/>
+          </w:rPr>
+          <w:t>lazy programmer</w:t>
+        </w:r>
+        <w:r>
+          <w:rPr>
+            <w:rStyle w:val="Hyperlink"/>
+            <w:rFonts w:hint="cs"/>
+            <w:rtl/>
+          </w:rPr>
+          <w:t xml:space="preserve"> על </w:t>
+        </w:r>
+        <w:r>
+          <w:rPr>
+            <w:rStyle w:val="Hyperlink"/>
+          </w:rPr>
+          <w:t>numpy stack</w:t>
+        </w:r>
+      </w:hyperlink>
+    </w:p>
+    <w:p>
+      <w:r>
+        <w:t>Pandas</w:t>
+      </w:r>
+      <w:r>
+        <w:rPr>
+          <w:rFonts w:hint="cs"/>
+          <w:rtl/>
+        </w:rPr>
+        <w:t>------------------------------</w:t>
+      </w:r>
+      <w:hyperlink r:id="rId79" w:history="1">
+        <w:r>
+          <w:rPr>
+            <w:rStyle w:val="Hyperlink"/>
+            <w:rFonts w:hint="cs"/>
+            <w:rtl/>
+          </w:rPr>
+          <w:t xml:space="preserve">מהקורס </w:t>
+        </w:r>
+        <w:proofErr w:type="spellStart"/>
+        <w:r>
+          <w:rPr>
+            <w:rStyle w:val="Hyperlink"/>
+          </w:rPr>
+          <w:t>udemy</w:t>
+        </w:r>
+        <w:proofErr w:type="spellEnd"/>
+        <w:r>
+          <w:rPr>
+            <w:rStyle w:val="Hyperlink"/>
+            <w:rFonts w:hint="cs"/>
+            <w:rtl/>
+          </w:rPr>
+          <w:t xml:space="preserve"> של </w:t>
+        </w:r>
+        <w:r>
+          <w:rPr>
+            <w:rStyle w:val="Hyperlink"/>
+          </w:rPr>
+          <w:t>lazy programmer</w:t>
+        </w:r>
+        <w:r>
+          <w:rPr>
+            <w:rStyle w:val="Hyperlink"/>
+            <w:rFonts w:hint="cs"/>
+            <w:rtl/>
+          </w:rPr>
           <w:t xml:space="preserve"> על </w:t>
         </w:r>
         <w:r>
@@ -3178,7 +3252,7 @@
         </w:rPr>
         <w:t>------------------------------</w:t>
       </w:r>
-      <w:hyperlink r:id="rId79" w:history="1">
+      <w:hyperlink r:id="rId80" w:history="1">
         <w:r>
           <w:rPr>
             <w:rStyle w:val="Hyperlink"/>
@@ -3246,7 +3320,7 @@
       <w:r>
         <w:t xml:space="preserve"> </w:t>
       </w:r>
-      <w:hyperlink r:id="rId80" w:history="1">
+      <w:hyperlink r:id="rId81" w:history="1">
         <w:r>
           <w:rPr>
             <w:rStyle w:val="Hyperlink"/>
@@ -3273,7 +3347,7 @@
         </w:rPr>
         <w:t xml:space="preserve">--------------------------- </w:t>
       </w:r>
-      <w:hyperlink r:id="rId81" w:history="1">
+      <w:hyperlink r:id="rId82" w:history="1">
         <w:r>
           <w:rPr>
             <w:rStyle w:val="Hyperlink"/>
@@ -3330,7 +3404,7 @@
         </w:rPr>
         <w:t xml:space="preserve"> ------------------------ </w:t>
       </w:r>
-      <w:hyperlink r:id="rId82" w:history="1">
+      <w:hyperlink r:id="rId83" w:history="1">
         <w:r>
           <w:rPr>
             <w:rStyle w:val="Hyperlink"/>
@@ -3372,7 +3446,7 @@
         </w:rPr>
         <w:t xml:space="preserve"> </w:t>
       </w:r>
-      <w:hyperlink r:id="rId83" w:history="1">
+      <w:hyperlink r:id="rId84" w:history="1">
         <w:r>
           <w:rPr>
             <w:rStyle w:val="Hyperlink"/>
@@ -3428,7 +3502,7 @@
         </w:rPr>
         <w:t xml:space="preserve"> -------------------------- </w:t>
       </w:r>
-      <w:hyperlink r:id="rId84" w:history="1">
+      <w:hyperlink r:id="rId85" w:history="1">
         <w:r>
           <w:rPr>
             <w:rStyle w:val="Hyperlink"/>
@@ -3472,7 +3546,7 @@
         </w:rPr>
         <w:t xml:space="preserve">תהליכונים------------------------- </w:t>
       </w:r>
-      <w:hyperlink r:id="rId85" w:history="1">
+      <w:hyperlink r:id="rId86" w:history="1">
         <w:r>
           <w:rPr>
             <w:rStyle w:val="Hyperlink"/>
@@ -3502,7 +3576,7 @@
         </w:rPr>
         <w:t xml:space="preserve">מרוץ תהליכונים ------------------- </w:t>
       </w:r>
-      <w:hyperlink r:id="rId86" w:history="1">
+      <w:hyperlink r:id="rId87" w:history="1">
         <w:r>
           <w:rPr>
             <w:rStyle w:val="Hyperlink"/>
@@ -3537,7 +3611,7 @@
         </w:rPr>
         <w:t>----------------------------</w:t>
       </w:r>
-      <w:hyperlink r:id="rId87" w:history="1">
+      <w:hyperlink r:id="rId88" w:history="1">
         <w:r>
           <w:rPr>
             <w:rStyle w:val="Hyperlink"/>
@@ -3579,7 +3653,7 @@
         </w:rPr>
         <w:t xml:space="preserve">------------------------- </w:t>
       </w:r>
-      <w:hyperlink r:id="rId88" w:history="1">
+      <w:hyperlink r:id="rId89" w:history="1">
         <w:r>
           <w:rPr>
             <w:rStyle w:val="Hyperlink"/>
@@ -3638,7 +3712,7 @@
         </w:rPr>
         <w:t xml:space="preserve">------ </w:t>
       </w:r>
-      <w:hyperlink r:id="rId89" w:history="1">
+      <w:hyperlink r:id="rId90" w:history="1">
         <w:proofErr w:type="spellStart"/>
         <w:r>
           <w:rPr>
@@ -3707,7 +3781,7 @@
         </w:rPr>
         <w:t xml:space="preserve">-------------- </w:t>
       </w:r>
-      <w:hyperlink r:id="rId90" w:history="1">
+      <w:hyperlink r:id="rId91" w:history="1">
         <w:r>
           <w:rPr>
             <w:rStyle w:val="Hyperlink"/>
@@ -3757,7 +3831,7 @@
         </w:rPr>
         <w:t>--------------</w:t>
       </w:r>
-      <w:hyperlink r:id="rId91" w:history="1">
+      <w:hyperlink r:id="rId92" w:history="1">
         <w:r>
           <w:rPr>
             <w:rStyle w:val="Hyperlink"/>
@@ -3790,7 +3864,7 @@
         </w:rPr>
         <w:t xml:space="preserve"> </w:t>
       </w:r>
-      <w:hyperlink r:id="rId92" w:history="1">
+      <w:hyperlink r:id="rId93" w:history="1">
         <w:r>
           <w:rPr>
             <w:rStyle w:val="Hyperlink"/>
@@ -3854,7 +3928,7 @@
       <w:r>
         <w:t xml:space="preserve"> </w:t>
       </w:r>
-      <w:hyperlink r:id="rId93" w:history="1">
+      <w:hyperlink r:id="rId94" w:history="1">
         <w:r>
           <w:rPr>
             <w:rStyle w:val="Hyperlink"/>
@@ -3902,6 +3976,8 @@
         </w:rPr>
         <w:t xml:space="preserve"> :</w:t>
       </w:r>
+      <w:bookmarkStart w:id="0" w:name="_GoBack"/>
+      <w:bookmarkEnd w:id="0"/>
     </w:p>
     <w:p>
       <w:r>
@@ -3921,7 +3997,7 @@
         </w:rPr>
         <w:t xml:space="preserve"> ------------------ </w:t>
       </w:r>
-      <w:hyperlink r:id="rId94" w:history="1">
+      <w:hyperlink r:id="rId95" w:history="1">
         <w:r>
           <w:rPr>
             <w:rStyle w:val="Hyperlink"/>
@@ -3943,7 +4019,7 @@
         </w:rPr>
         <w:t>סביבת עבודה וירטואלית------</w:t>
       </w:r>
-      <w:hyperlink r:id="rId95" w:anchor=":~:text=Remove%20ads-,What%20Is%20a%20Virtual%20Environment%3F,dependencies%20every%20other%20project%20has." w:history="1">
+      <w:hyperlink r:id="rId96" w:anchor=":~:text=Remove%20ads-,What%20Is%20a%20Virtual%20Environment%3F,dependencies%20every%20other%20project%20has." w:history="1">
         <w:r>
           <w:rPr>
             <w:rStyle w:val="Hyperlink"/>
@@ -3955,7 +4031,6 @@
     <w:p>
       <w:pPr>
         <w:rPr>
-          <w:rFonts w:hint="cs"/>
           <w:rtl/>
         </w:rPr>
       </w:pPr>
@@ -4025,7 +4100,7 @@
         </w:rPr>
         <w:t xml:space="preserve"> של </w:t>
       </w:r>
-      <w:hyperlink r:id="rId96" w:history="1">
+      <w:hyperlink r:id="rId97" w:history="1">
         <w:r>
           <w:rPr>
             <w:rStyle w:val="Hyperlink"/>
@@ -4063,7 +4138,7 @@
         </w:rPr>
         <w:t xml:space="preserve">לצערנו כמות החומר שאפשר להעביר בשיעור מוגבלת מאוד, ולא הספקנו לעבור על כל החומר של סדרת השיעורים של קורי. נמליץ בחום על </w:t>
       </w:r>
-      <w:hyperlink r:id="rId97" w:history="1">
+      <w:hyperlink r:id="rId98" w:history="1">
         <w:r>
           <w:rPr>
             <w:rStyle w:val="Hyperlink"/>
@@ -4090,8 +4165,6 @@
         </w:rPr>
         <w:t xml:space="preserve"> , ועל הערוץ בכלל.  </w:t>
       </w:r>
-      <w:bookmarkStart w:id="0" w:name="_GoBack"/>
-      <w:bookmarkEnd w:id="0"/>
     </w:p>
     <w:p>
       <w:pPr>
@@ -4115,8 +4188,8 @@
       </w:pPr>
     </w:p>
     <w:sectPr>
-      <w:headerReference w:type="default" r:id="rId98"/>
-      <w:footerReference w:type="default" r:id="rId99"/>
+      <w:headerReference w:type="default" r:id="rId99"/>
+      <w:footerReference w:type="default" r:id="rId100"/>
       <w:pgSz w:w="11906" w:h="16838"/>
       <w:pgMar w:top="720" w:right="720" w:bottom="720" w:left="720" w:header="567" w:footer="708" w:gutter="0"/>
       <w:cols w:space="708"/>
@@ -4692,7 +4765,7 @@
               <w:rtl/>
               <w:lang w:val="he-IL"/>
             </w:rPr>
-            <w:t>1</w:t>
+            <w:t>4</w:t>
           </w:r>
           <w:r>
             <w:rPr>
@@ -7157,7 +7230,7 @@
 </file>
 
 <file path=customXml/itemProps1.xml><?xml version="1.0" encoding="utf-8"?>
-<ds:datastoreItem xmlns:ds="http://schemas.openxmlformats.org/officeDocument/2006/customXml" ds:itemID="{0927EAB0-3FA5-4199-B169-5310B5718C28}">
+<ds:datastoreItem xmlns:ds="http://schemas.openxmlformats.org/officeDocument/2006/customXml" ds:itemID="{32F0AD78-268C-4A2C-B8DA-84509D3C3D80}">
   <ds:schemaRefs>
     <ds:schemaRef ds:uri="http://schemas.openxmlformats.org/officeDocument/2006/bibliography"/>
   </ds:schemaRefs>

</xml_diff>